<commit_message>
update document for mac
</commit_message>
<xml_diff>
--- a/Doc/cocos3d-x平台部署-mac-ios.docx
+++ b/Doc/cocos3d-x平台部署-mac-ios.docx
@@ -1,3 +1,1638 @@
+
+<file path=word/document.xml><?xml version="1.0" encoding="utf-8"?>
+<w:document xmlns:wpc="http://schemas.microsoft.com/office/word/2010/wordprocessingCanvas" xmlns:mc="http://schemas.openxmlformats.org/markup-compatibility/2006" xmlns:o="urn:schemas-microsoft-com:office:office" xmlns:r="http://schemas.openxmlformats.org/officeDocument/2006/relationships" xmlns:m="http://schemas.openxmlformats.org/officeDocument/2006/math" xmlns:v="urn:schemas-microsoft-com:vml" xmlns:wp14="http://schemas.microsoft.com/office/word/2010/wordprocessingDrawing" xmlns:wp="http://schemas.openxmlformats.org/drawingml/2006/wordprocessingDrawing" xmlns:w10="urn:schemas-microsoft-com:office:word" xmlns:w="http://schemas.openxmlformats.org/wordprocessingml/2006/main" xmlns:w14="http://schemas.microsoft.com/office/word/2010/wordml" xmlns:wpg="http://schemas.microsoft.com/office/word/2010/wordprocessingGroup" xmlns:wpi="http://schemas.microsoft.com/office/word/2010/wordprocessingInk" xmlns:wne="http://schemas.microsoft.com/office/word/2006/wordml" xmlns:wps="http://schemas.microsoft.com/office/word/2010/wordprocessingShape" mc:Ignorable="w14 wp14">
+  <w:body>
+    <w:sdt>
+      <w:sdtPr>
+        <w:rPr>
+          <w:rFonts w:asciiTheme="majorHAnsi" w:eastAsiaTheme="majorEastAsia" w:hAnsiTheme="majorHAnsi" w:cstheme="majorBidi"/>
+          <w:kern w:val="2"/>
+          <w:sz w:val="21"/>
+        </w:rPr>
+        <w:id w:val="-1214729056"/>
+        <w:docPartObj>
+          <w:docPartGallery w:val="Cover Pages"/>
+          <w:docPartUnique/>
+        </w:docPartObj>
+      </w:sdtPr>
+      <w:sdtEndPr>
+        <w:rPr>
+          <w:rFonts w:asciiTheme="minorHAnsi" w:eastAsiaTheme="minorEastAsia" w:hAnsiTheme="minorHAnsi" w:cstheme="minorBidi"/>
+        </w:rPr>
+      </w:sdtEndPr>
+      <w:sdtContent>
+        <w:tbl>
+          <w:tblPr>
+            <w:tblpPr w:leftFromText="187" w:rightFromText="187" w:horzAnchor="margin" w:tblpXSpec="center" w:tblpY="2881"/>
+            <w:tblW w:w="4000" w:type="pct"/>
+            <w:tblBorders>
+              <w:left w:val="single" w:sz="18" w:space="0" w:color="4F81BD" w:themeColor="accent1"/>
+            </w:tblBorders>
+            <w:tblLook w:val="04A0" w:firstRow="1" w:lastRow="0" w:firstColumn="1" w:lastColumn="0" w:noHBand="0" w:noVBand="1"/>
+          </w:tblPr>
+          <w:tblGrid>
+            <w:gridCol w:w="6829"/>
+          </w:tblGrid>
+          <w:tr>
+            <w:sdt>
+              <w:sdtPr>
+                <w:rPr>
+                  <w:rFonts w:asciiTheme="majorHAnsi" w:eastAsiaTheme="majorEastAsia" w:hAnsiTheme="majorHAnsi" w:cstheme="majorBidi"/>
+                  <w:kern w:val="2"/>
+                  <w:sz w:val="21"/>
+                </w:rPr>
+                <w:alias w:val="公司"/>
+                <w:id w:val="13406915"/>
+                <w:placeholder>
+                  <w:docPart w:val="37064922AB634D6E89043E801474427B"/>
+                </w:placeholder>
+                <w:dataBinding w:prefixMappings="xmlns:ns0='http://schemas.openxmlformats.org/officeDocument/2006/extended-properties'" w:xpath="/ns0:Properties[1]/ns0:Company[1]" w:storeItemID="{6668398D-A668-4E3E-A5EB-62B293D839F1}"/>
+                <w:text/>
+              </w:sdtPr>
+              <w:sdtEndPr>
+                <w:rPr>
+                  <w:rFonts w:hint="eastAsia"/>
+                  <w:kern w:val="0"/>
+                  <w:sz w:val="22"/>
+                </w:rPr>
+              </w:sdtEndPr>
+              <w:sdtContent>
+                <w:tc>
+                  <w:tcPr>
+                    <w:tcW w:w="7672" w:type="dxa"/>
+                    <w:tcMar>
+                      <w:top w:w="216" w:type="dxa"/>
+                      <w:left w:w="115" w:type="dxa"/>
+                      <w:bottom w:w="216" w:type="dxa"/>
+                      <w:right w:w="115" w:type="dxa"/>
+                    </w:tcMar>
+                  </w:tcPr>
+                  <w:p>
+                    <w:pPr>
+                      <w:pStyle w:val="a6"/>
+                      <w:rPr>
+                        <w:rFonts w:asciiTheme="majorHAnsi" w:eastAsiaTheme="majorEastAsia" w:hAnsiTheme="majorHAnsi" w:cstheme="majorBidi"/>
+                      </w:rPr>
+                    </w:pPr>
+                    <w:r>
+                      <w:rPr>
+                        <w:rFonts w:asciiTheme="majorHAnsi" w:eastAsiaTheme="majorEastAsia" w:hAnsiTheme="majorHAnsi" w:cstheme="majorBidi" w:hint="eastAsia"/>
+                      </w:rPr>
+                      <w:t>北京触控爱普科技有限公司</w:t>
+                    </w:r>
+                  </w:p>
+                </w:tc>
+              </w:sdtContent>
+            </w:sdt>
+          </w:tr>
+          <w:tr>
+            <w:tc>
+              <w:tcPr>
+                <w:tcW w:w="7672" w:type="dxa"/>
+              </w:tcPr>
+              <w:sdt>
+                <w:sdtPr>
+                  <w:rPr>
+                    <w:rFonts w:asciiTheme="majorHAnsi" w:eastAsiaTheme="majorEastAsia" w:hAnsiTheme="majorHAnsi" w:cstheme="majorBidi" w:hint="eastAsia"/>
+                    <w:color w:val="4F81BD" w:themeColor="accent1"/>
+                    <w:sz w:val="80"/>
+                    <w:szCs w:val="80"/>
+                  </w:rPr>
+                  <w:alias w:val="标题"/>
+                  <w:id w:val="13406919"/>
+                  <w:dataBinding w:prefixMappings="xmlns:ns0='http://schemas.openxmlformats.org/package/2006/metadata/core-properties' xmlns:ns1='http://purl.org/dc/elements/1.1/'" w:xpath="/ns0:coreProperties[1]/ns1:title[1]" w:storeItemID="{6C3C8BC8-F283-45AE-878A-BAB7291924A1}"/>
+                  <w:text/>
+                </w:sdtPr>
+                <w:sdtEndPr/>
+                <w:sdtContent>
+                  <w:p>
+                    <w:pPr>
+                      <w:pStyle w:val="a6"/>
+                      <w:rPr>
+                        <w:rFonts w:asciiTheme="majorHAnsi" w:eastAsiaTheme="majorEastAsia" w:hAnsiTheme="majorHAnsi" w:cstheme="majorBidi"/>
+                        <w:color w:val="4F81BD" w:themeColor="accent1"/>
+                        <w:sz w:val="80"/>
+                        <w:szCs w:val="80"/>
+                      </w:rPr>
+                    </w:pPr>
+                    <w:r>
+                      <w:rPr>
+                        <w:rFonts w:asciiTheme="majorHAnsi" w:eastAsiaTheme="majorEastAsia" w:hAnsiTheme="majorHAnsi" w:cstheme="majorBidi" w:hint="eastAsia"/>
+                        <w:color w:val="4F81BD" w:themeColor="accent1"/>
+                        <w:sz w:val="80"/>
+                        <w:szCs w:val="80"/>
+                      </w:rPr>
+                      <w:t>Cocos3D</w:t>
+                    </w:r>
+                    <w:r>
+                      <w:rPr>
+                        <w:rFonts w:asciiTheme="majorHAnsi" w:eastAsiaTheme="majorEastAsia" w:hAnsiTheme="majorHAnsi" w:cstheme="majorBidi" w:hint="eastAsia"/>
+                        <w:color w:val="4F81BD" w:themeColor="accent1"/>
+                        <w:sz w:val="80"/>
+                        <w:szCs w:val="80"/>
+                      </w:rPr>
+                      <w:t>入门指南</w:t>
+                    </w:r>
+                  </w:p>
+                </w:sdtContent>
+              </w:sdt>
+            </w:tc>
+          </w:tr>
+          <w:tr>
+            <w:sdt>
+              <w:sdtPr>
+                <w:rPr>
+                  <w:rFonts w:asciiTheme="majorHAnsi" w:eastAsiaTheme="majorEastAsia" w:hAnsiTheme="majorHAnsi" w:cstheme="majorBidi" w:hint="eastAsia"/>
+                </w:rPr>
+                <w:alias w:val="副标题"/>
+                <w:id w:val="13406923"/>
+                <w:dataBinding w:prefixMappings="xmlns:ns0='http://schemas.openxmlformats.org/package/2006/metadata/core-properties' xmlns:ns1='http://purl.org/dc/elements/1.1/'" w:xpath="/ns0:coreProperties[1]/ns1:subject[1]" w:storeItemID="{6C3C8BC8-F283-45AE-878A-BAB7291924A1}"/>
+                <w:text/>
+              </w:sdtPr>
+              <w:sdtEndPr/>
+              <w:sdtContent>
+                <w:tc>
+                  <w:tcPr>
+                    <w:tcW w:w="7672" w:type="dxa"/>
+                    <w:tcMar>
+                      <w:top w:w="216" w:type="dxa"/>
+                      <w:left w:w="115" w:type="dxa"/>
+                      <w:bottom w:w="216" w:type="dxa"/>
+                      <w:right w:w="115" w:type="dxa"/>
+                    </w:tcMar>
+                  </w:tcPr>
+                  <w:p>
+                    <w:pPr>
+                      <w:pStyle w:val="a6"/>
+                      <w:rPr>
+                        <w:rFonts w:asciiTheme="majorHAnsi" w:eastAsiaTheme="majorEastAsia" w:hAnsiTheme="majorHAnsi" w:cstheme="majorBidi"/>
+                      </w:rPr>
+                    </w:pPr>
+                    <w:r>
+                      <w:rPr>
+                        <w:rFonts w:asciiTheme="majorHAnsi" w:eastAsiaTheme="majorEastAsia" w:hAnsiTheme="majorHAnsi" w:cstheme="majorBidi" w:hint="eastAsia"/>
+                      </w:rPr>
+                      <w:t>MAC-</w:t>
+                    </w:r>
+                    <w:r>
+                      <w:rPr>
+                        <w:rFonts w:asciiTheme="majorHAnsi" w:eastAsiaTheme="majorEastAsia" w:hAnsiTheme="majorHAnsi" w:cstheme="majorBidi" w:hint="eastAsia"/>
+                      </w:rPr>
+                      <w:t>IOS</w:t>
+                    </w:r>
+                  </w:p>
+                </w:tc>
+              </w:sdtContent>
+            </w:sdt>
+          </w:tr>
+        </w:tbl>
+        <w:p/>
+        <w:p/>
+        <w:tbl>
+          <w:tblPr>
+            <w:tblpPr w:leftFromText="187" w:rightFromText="187" w:horzAnchor="margin" w:tblpXSpec="center" w:tblpYSpec="bottom"/>
+            <w:tblW w:w="4000" w:type="pct"/>
+            <w:tblLook w:val="04A0" w:firstRow="1" w:lastRow="0" w:firstColumn="1" w:lastColumn="0" w:noHBand="0" w:noVBand="1"/>
+          </w:tblPr>
+          <w:tblGrid>
+            <w:gridCol w:w="6829"/>
+          </w:tblGrid>
+          <w:tr>
+            <w:tc>
+              <w:tcPr>
+                <w:tcW w:w="7672" w:type="dxa"/>
+                <w:tcMar>
+                  <w:top w:w="216" w:type="dxa"/>
+                  <w:left w:w="115" w:type="dxa"/>
+                  <w:bottom w:w="216" w:type="dxa"/>
+                  <w:right w:w="115" w:type="dxa"/>
+                </w:tcMar>
+              </w:tcPr>
+              <w:sdt>
+                <w:sdtPr>
+                  <w:rPr>
+                    <w:color w:val="4F81BD" w:themeColor="accent1"/>
+                  </w:rPr>
+                  <w:alias w:val="作者"/>
+                  <w:id w:val="13406928"/>
+                  <w:dataBinding w:prefixMappings="xmlns:ns0='http://schemas.openxmlformats.org/package/2006/metadata/core-properties' xmlns:ns1='http://purl.org/dc/elements/1.1/'" w:xpath="/ns0:coreProperties[1]/ns1:creator[1]" w:storeItemID="{6C3C8BC8-F283-45AE-878A-BAB7291924A1}"/>
+                  <w:text/>
+                </w:sdtPr>
+                <w:sdtEndPr/>
+                <w:sdtContent>
+                  <w:p>
+                    <w:pPr>
+                      <w:pStyle w:val="a6"/>
+                      <w:rPr>
+                        <w:color w:val="4F81BD" w:themeColor="accent1"/>
+                      </w:rPr>
+                    </w:pPr>
+                    <w:r>
+                      <w:rPr>
+                        <w:rFonts w:hint="eastAsia"/>
+                        <w:color w:val="4F81BD" w:themeColor="accent1"/>
+                      </w:rPr>
+                      <w:t>Cocos3D Team</w:t>
+                    </w:r>
+                  </w:p>
+                </w:sdtContent>
+              </w:sdt>
+              <w:sdt>
+                <w:sdtPr>
+                  <w:rPr>
+                    <w:color w:val="4F81BD" w:themeColor="accent1"/>
+                  </w:rPr>
+                  <w:alias w:val="日期"/>
+                  <w:id w:val="13406932"/>
+                  <w:dataBinding w:prefixMappings="xmlns:ns0='http://schemas.microsoft.com/office/2006/coverPageProps'" w:xpath="/ns0:CoverPageProperties[1]/ns0:PublishDate[1]" w:storeItemID="{55AF091B-3C7A-41E3-B477-F2FDAA23CFDA}"/>
+                  <w:date w:fullDate="2014-03-03T00:00:00Z">
+                    <w:dateFormat w:val="yyyy/M/d"/>
+                    <w:lid w:val="zh-CN"/>
+                    <w:storeMappedDataAs w:val="dateTime"/>
+                    <w:calendar w:val="gregorian"/>
+                  </w:date>
+                </w:sdtPr>
+                <w:sdtEndPr/>
+                <w:sdtContent>
+                  <w:p>
+                    <w:pPr>
+                      <w:pStyle w:val="a6"/>
+                      <w:rPr>
+                        <w:color w:val="4F81BD" w:themeColor="accent1"/>
+                      </w:rPr>
+                    </w:pPr>
+                    <w:r>
+                      <w:rPr>
+                        <w:rFonts w:hint="eastAsia"/>
+                        <w:color w:val="4F81BD" w:themeColor="accent1"/>
+                      </w:rPr>
+                      <w:t>2014/3/3</w:t>
+                    </w:r>
+                  </w:p>
+                </w:sdtContent>
+              </w:sdt>
+              <w:p>
+                <w:pPr>
+                  <w:pStyle w:val="a6"/>
+                  <w:rPr>
+                    <w:color w:val="4F81BD" w:themeColor="accent1"/>
+                  </w:rPr>
+                </w:pPr>
+              </w:p>
+            </w:tc>
+          </w:tr>
+        </w:tbl>
+        <w:p/>
+        <w:p>
+          <w:pPr>
+            <w:widowControl/>
+            <w:jc w:val="left"/>
+          </w:pPr>
+          <w:r>
+            <w:br w:type="page"/>
+          </w:r>
+        </w:p>
+      </w:sdtContent>
+    </w:sdt>
+    <w:sdt>
+      <w:sdtPr>
+        <w:rPr>
+          <w:rFonts w:asciiTheme="minorHAnsi" w:eastAsiaTheme="minorEastAsia" w:hAnsiTheme="minorHAnsi" w:cstheme="minorBidi"/>
+          <w:b w:val="0"/>
+          <w:bCs w:val="0"/>
+          <w:color w:val="auto"/>
+          <w:kern w:val="2"/>
+          <w:sz w:val="21"/>
+          <w:szCs w:val="22"/>
+          <w:lang w:val="zh-CN"/>
+        </w:rPr>
+        <w:id w:val="1069389309"/>
+        <w:docPartObj>
+          <w:docPartGallery w:val="Table of Contents"/>
+          <w:docPartUnique/>
+        </w:docPartObj>
+      </w:sdtPr>
+      <w:sdtEndPr/>
+      <w:sdtContent>
+        <w:p>
+          <w:pPr>
+            <w:pStyle w:val="TOC"/>
+          </w:pPr>
+          <w:r>
+            <w:rPr>
+              <w:lang w:val="zh-CN"/>
+            </w:rPr>
+            <w:t>目录</w:t>
+          </w:r>
+        </w:p>
+        <w:p>
+          <w:pPr>
+            <w:pStyle w:val="10"/>
+            <w:tabs>
+              <w:tab w:val="left" w:pos="420"/>
+              <w:tab w:val="right" w:leader="dot" w:pos="8296"/>
+            </w:tabs>
+            <w:rPr>
+              <w:noProof/>
+            </w:rPr>
+          </w:pPr>
+          <w:r>
+            <w:fldChar w:fldCharType="begin"/>
+          </w:r>
+          <w:r>
+            <w:instrText xml:space="preserve"> TOC \o "1-3" \h \z \u </w:instrText>
+          </w:r>
+          <w:r>
+            <w:fldChar w:fldCharType="separate"/>
+          </w:r>
+          <w:hyperlink w:anchor="_Toc381694386" w:history="1">
+            <w:r>
+              <w:rPr>
+                <w:rStyle w:val="a3"/>
+                <w:noProof/>
+              </w:rPr>
+              <w:t>1</w:t>
+            </w:r>
+            <w:r>
+              <w:rPr>
+                <w:noProof/>
+              </w:rPr>
+              <w:tab/>
+            </w:r>
+            <w:r>
+              <w:rPr>
+                <w:rStyle w:val="a3"/>
+                <w:rFonts w:hint="eastAsia"/>
+                <w:noProof/>
+              </w:rPr>
+              <w:t>准备工作</w:t>
+            </w:r>
+            <w:r>
+              <w:rPr>
+                <w:noProof/>
+                <w:webHidden/>
+              </w:rPr>
+              <w:tab/>
+            </w:r>
+            <w:r>
+              <w:rPr>
+                <w:noProof/>
+                <w:webHidden/>
+              </w:rPr>
+              <w:fldChar w:fldCharType="begin"/>
+            </w:r>
+            <w:r>
+              <w:rPr>
+                <w:noProof/>
+                <w:webHidden/>
+              </w:rPr>
+              <w:instrText xml:space="preserve"> PAGEREF _Toc381694386 \h </w:instrText>
+            </w:r>
+            <w:r>
+              <w:rPr>
+                <w:noProof/>
+                <w:webHidden/>
+              </w:rPr>
+            </w:r>
+            <w:r>
+              <w:rPr>
+                <w:noProof/>
+                <w:webHidden/>
+              </w:rPr>
+              <w:fldChar w:fldCharType="separate"/>
+            </w:r>
+            <w:r>
+              <w:rPr>
+                <w:noProof/>
+                <w:webHidden/>
+              </w:rPr>
+              <w:t>0</w:t>
+            </w:r>
+            <w:r>
+              <w:rPr>
+                <w:noProof/>
+                <w:webHidden/>
+              </w:rPr>
+              <w:fldChar w:fldCharType="end"/>
+            </w:r>
+          </w:hyperlink>
+        </w:p>
+        <w:p>
+          <w:pPr>
+            <w:pStyle w:val="10"/>
+            <w:tabs>
+              <w:tab w:val="left" w:pos="420"/>
+              <w:tab w:val="right" w:leader="dot" w:pos="8296"/>
+            </w:tabs>
+            <w:rPr>
+              <w:noProof/>
+            </w:rPr>
+          </w:pPr>
+          <w:hyperlink w:anchor="_Toc381694387" w:history="1">
+            <w:r>
+              <w:rPr>
+                <w:rStyle w:val="a3"/>
+                <w:noProof/>
+              </w:rPr>
+              <w:t>2</w:t>
+            </w:r>
+            <w:r>
+              <w:rPr>
+                <w:noProof/>
+              </w:rPr>
+              <w:tab/>
+            </w:r>
+            <w:r>
+              <w:rPr>
+                <w:rStyle w:val="a3"/>
+                <w:rFonts w:hint="eastAsia"/>
+                <w:noProof/>
+              </w:rPr>
+              <w:t>创建</w:t>
+            </w:r>
+            <w:r>
+              <w:rPr>
+                <w:rStyle w:val="a3"/>
+                <w:noProof/>
+              </w:rPr>
+              <w:t>cocos3d-x</w:t>
+            </w:r>
+            <w:r>
+              <w:rPr>
+                <w:rStyle w:val="a3"/>
+                <w:rFonts w:hint="eastAsia"/>
+                <w:noProof/>
+              </w:rPr>
+              <w:t>工程</w:t>
+            </w:r>
+            <w:r>
+              <w:rPr>
+                <w:noProof/>
+                <w:webHidden/>
+              </w:rPr>
+              <w:tab/>
+            </w:r>
+            <w:r>
+              <w:rPr>
+                <w:noProof/>
+                <w:webHidden/>
+              </w:rPr>
+              <w:fldChar w:fldCharType="begin"/>
+            </w:r>
+            <w:r>
+              <w:rPr>
+                <w:noProof/>
+                <w:webHidden/>
+              </w:rPr>
+              <w:instrText xml:space="preserve"> PAGEREF _Toc381694387 \h </w:instrText>
+            </w:r>
+            <w:r>
+              <w:rPr>
+                <w:noProof/>
+                <w:webHidden/>
+              </w:rPr>
+            </w:r>
+            <w:r>
+              <w:rPr>
+                <w:noProof/>
+                <w:webHidden/>
+              </w:rPr>
+              <w:fldChar w:fldCharType="separate"/>
+            </w:r>
+            <w:r>
+              <w:rPr>
+                <w:noProof/>
+                <w:webHidden/>
+              </w:rPr>
+              <w:t>0</w:t>
+            </w:r>
+            <w:r>
+              <w:rPr>
+                <w:noProof/>
+                <w:webHidden/>
+              </w:rPr>
+              <w:fldChar w:fldCharType="end"/>
+            </w:r>
+          </w:hyperlink>
+        </w:p>
+        <w:p>
+          <w:pPr>
+            <w:pStyle w:val="10"/>
+            <w:tabs>
+              <w:tab w:val="left" w:pos="420"/>
+              <w:tab w:val="right" w:leader="dot" w:pos="8296"/>
+            </w:tabs>
+            <w:rPr>
+              <w:noProof/>
+            </w:rPr>
+          </w:pPr>
+          <w:hyperlink w:anchor="_Toc381694388" w:history="1">
+            <w:r>
+              <w:rPr>
+                <w:rStyle w:val="a3"/>
+                <w:noProof/>
+              </w:rPr>
+              <w:t>3</w:t>
+            </w:r>
+            <w:r>
+              <w:rPr>
+                <w:noProof/>
+              </w:rPr>
+              <w:tab/>
+            </w:r>
+            <w:r>
+              <w:rPr>
+                <w:rStyle w:val="a3"/>
+                <w:rFonts w:hint="eastAsia"/>
+                <w:noProof/>
+              </w:rPr>
+              <w:t>编译</w:t>
+            </w:r>
+            <w:r>
+              <w:rPr>
+                <w:rStyle w:val="a3"/>
+                <w:noProof/>
+              </w:rPr>
+              <w:t>IOS</w:t>
+            </w:r>
+            <w:r>
+              <w:rPr>
+                <w:rStyle w:val="a3"/>
+                <w:rFonts w:hint="eastAsia"/>
+                <w:noProof/>
+              </w:rPr>
+              <w:t>工程</w:t>
+            </w:r>
+            <w:r>
+              <w:rPr>
+                <w:noProof/>
+                <w:webHidden/>
+              </w:rPr>
+              <w:tab/>
+            </w:r>
+            <w:r>
+              <w:rPr>
+                <w:noProof/>
+                <w:webHidden/>
+              </w:rPr>
+              <w:fldChar w:fldCharType="begin"/>
+            </w:r>
+            <w:r>
+              <w:rPr>
+                <w:noProof/>
+                <w:webHidden/>
+              </w:rPr>
+              <w:instrText xml:space="preserve"> PAGEREF _Toc381694388 \h </w:instrText>
+            </w:r>
+            <w:r>
+              <w:rPr>
+                <w:noProof/>
+                <w:webHidden/>
+              </w:rPr>
+            </w:r>
+            <w:r>
+              <w:rPr>
+                <w:noProof/>
+                <w:webHidden/>
+              </w:rPr>
+              <w:fldChar w:fldCharType="separate"/>
+            </w:r>
+            <w:r>
+              <w:rPr>
+                <w:noProof/>
+                <w:webHidden/>
+              </w:rPr>
+              <w:t>0</w:t>
+            </w:r>
+            <w:r>
+              <w:rPr>
+                <w:noProof/>
+                <w:webHidden/>
+              </w:rPr>
+              <w:fldChar w:fldCharType="end"/>
+            </w:r>
+          </w:hyperlink>
+        </w:p>
+        <w:p>
+          <w:r>
+            <w:rPr>
+              <w:b/>
+              <w:bCs/>
+              <w:lang w:val="zh-CN"/>
+            </w:rPr>
+            <w:fldChar w:fldCharType="end"/>
+          </w:r>
+        </w:p>
+      </w:sdtContent>
+    </w:sdt>
+    <w:p>
+      <w:pPr>
+        <w:pStyle w:val="1"/>
+        <w:sectPr>
+          <w:pgSz w:w="11906" w:h="16838"/>
+          <w:pgMar w:top="1440" w:right="1800" w:bottom="1440" w:left="1800" w:header="851" w:footer="992" w:gutter="0"/>
+          <w:pgNumType w:start="0"/>
+          <w:cols w:space="425"/>
+          <w:titlePg/>
+          <w:docGrid w:type="lines" w:linePitch="312"/>
+        </w:sectPr>
+      </w:pPr>
+    </w:p>
+    <w:p>
+      <w:pPr>
+        <w:pStyle w:val="1"/>
+      </w:pPr>
+      <w:bookmarkStart w:id="0" w:name="_Toc381694386"/>
+      <w:r>
+        <w:rPr>
+          <w:rFonts w:hint="eastAsia"/>
+        </w:rPr>
+        <w:lastRenderedPageBreak/>
+        <w:t>准备工作</w:t>
+      </w:r>
+      <w:bookmarkEnd w:id="0"/>
+    </w:p>
+    <w:p>
+      <w:pPr>
+        <w:pStyle w:val="a5"/>
+        <w:numPr>
+          <w:ilvl w:val="0"/>
+          <w:numId w:val="7"/>
+        </w:numPr>
+        <w:ind w:firstLineChars="0"/>
+      </w:pPr>
+      <w:r>
+        <w:rPr>
+          <w:rFonts w:hint="eastAsia"/>
+        </w:rPr>
+        <w:t>软件配置</w:t>
+      </w:r>
+      <w:r>
+        <w:rPr>
+          <w:rFonts w:hint="eastAsia"/>
+        </w:rPr>
+        <w:t>：</w:t>
+      </w:r>
+    </w:p>
+    <w:p>
+      <w:pPr>
+        <w:pStyle w:val="a5"/>
+        <w:numPr>
+          <w:ilvl w:val="0"/>
+          <w:numId w:val="8"/>
+        </w:numPr>
+        <w:ind w:firstLineChars="0"/>
+      </w:pPr>
+      <w:r>
+        <w:rPr>
+          <w:rFonts w:hint="eastAsia"/>
+        </w:rPr>
+        <w:t>Mac OS</w:t>
+      </w:r>
+      <w:r>
+        <w:rPr>
+          <w:rFonts w:hint="eastAsia"/>
+        </w:rPr>
+        <w:t>（</w:t>
+      </w:r>
+      <w:r>
+        <w:rPr>
+          <w:rFonts w:hint="eastAsia"/>
+        </w:rPr>
+        <w:t>本</w:t>
+      </w:r>
+      <w:proofErr w:type="gramStart"/>
+      <w:r>
+        <w:rPr>
+          <w:rFonts w:hint="eastAsia"/>
+        </w:rPr>
+        <w:t>例</w:t>
+      </w:r>
+      <w:r>
+        <w:rPr>
+          <w:rFonts w:hint="eastAsia"/>
+        </w:rPr>
+        <w:t>使用</w:t>
+      </w:r>
+      <w:proofErr w:type="gramEnd"/>
+      <w:r>
+        <w:rPr>
+          <w:rFonts w:hint="eastAsia"/>
+        </w:rPr>
+        <w:t>OS X 10.9.1</w:t>
+      </w:r>
+      <w:r>
+        <w:rPr>
+          <w:rFonts w:hint="eastAsia"/>
+        </w:rPr>
+        <w:t>）</w:t>
+      </w:r>
+      <w:r>
+        <w:rPr>
+          <w:rFonts w:hint="eastAsia"/>
+        </w:rPr>
+        <w:t>。</w:t>
+      </w:r>
+    </w:p>
+    <w:p>
+      <w:pPr>
+        <w:pStyle w:val="a5"/>
+        <w:numPr>
+          <w:ilvl w:val="0"/>
+          <w:numId w:val="8"/>
+        </w:numPr>
+        <w:ind w:firstLineChars="0"/>
+      </w:pPr>
+      <w:proofErr w:type="spellStart"/>
+      <w:r>
+        <w:rPr>
+          <w:rFonts w:hint="eastAsia"/>
+        </w:rPr>
+        <w:t>Xcode</w:t>
+      </w:r>
+      <w:proofErr w:type="spellEnd"/>
+      <w:r>
+        <w:rPr>
+          <w:rFonts w:hint="eastAsia"/>
+        </w:rPr>
+        <w:t>（本</w:t>
+      </w:r>
+      <w:proofErr w:type="gramStart"/>
+      <w:r>
+        <w:rPr>
+          <w:rFonts w:hint="eastAsia"/>
+        </w:rPr>
+        <w:t>例使用</w:t>
+      </w:r>
+      <w:proofErr w:type="spellStart"/>
+      <w:proofErr w:type="gramEnd"/>
+      <w:r>
+        <w:rPr>
+          <w:rFonts w:hint="eastAsia"/>
+        </w:rPr>
+        <w:t>Xcode</w:t>
+      </w:r>
+      <w:proofErr w:type="spellEnd"/>
+      <w:r>
+        <w:rPr>
+          <w:rFonts w:hint="eastAsia"/>
+        </w:rPr>
+        <w:t xml:space="preserve"> 5.0.2</w:t>
+      </w:r>
+      <w:r>
+        <w:rPr>
+          <w:rFonts w:hint="eastAsia"/>
+        </w:rPr>
+        <w:t>）</w:t>
+      </w:r>
+      <w:r>
+        <w:rPr>
+          <w:rFonts w:hint="eastAsia"/>
+        </w:rPr>
+        <w:t>。</w:t>
+      </w:r>
+    </w:p>
+    <w:p>
+      <w:pPr>
+        <w:pStyle w:val="a5"/>
+        <w:numPr>
+          <w:ilvl w:val="0"/>
+          <w:numId w:val="6"/>
+        </w:numPr>
+        <w:ind w:firstLineChars="0"/>
+      </w:pPr>
+      <w:r>
+        <w:rPr>
+          <w:rFonts w:hint="eastAsia"/>
+        </w:rPr>
+        <w:t>获取</w:t>
+      </w:r>
+      <w:r>
+        <w:rPr>
+          <w:rFonts w:hint="eastAsia"/>
+        </w:rPr>
+        <w:t>cocos3d-x</w:t>
+      </w:r>
+      <w:r>
+        <w:rPr>
+          <w:rFonts w:hint="eastAsia"/>
+        </w:rPr>
+        <w:t>代码</w:t>
+      </w:r>
+      <w:r>
+        <w:rPr>
+          <w:rFonts w:hint="eastAsia"/>
+        </w:rPr>
+        <w:t>地址：</w:t>
+      </w:r>
+      <w:hyperlink r:id="rId10" w:history="1">
+        <w:r>
+          <w:rPr>
+            <w:rStyle w:val="a3"/>
+          </w:rPr>
+          <w:t>https://github.com/cocos2d/cocos3d-x</w:t>
+        </w:r>
+      </w:hyperlink>
+      <w:r>
+        <w:rPr>
+          <w:rFonts w:hint="eastAsia"/>
+        </w:rPr>
+        <w:t xml:space="preserve"> </w:t>
+      </w:r>
+      <w:r>
+        <w:rPr>
+          <w:rFonts w:hint="eastAsia"/>
+        </w:rPr>
+        <w:t>（本例中，我们把代码</w:t>
+      </w:r>
+      <w:r>
+        <w:rPr>
+          <w:rFonts w:hint="eastAsia"/>
+        </w:rPr>
+        <w:t>放</w:t>
+      </w:r>
+      <w:r>
+        <w:rPr>
+          <w:rFonts w:hint="eastAsia"/>
+        </w:rPr>
+        <w:t>到</w:t>
+      </w:r>
+      <w:r>
+        <w:t>/Users/</w:t>
+      </w:r>
+      <w:proofErr w:type="spellStart"/>
+      <w:r>
+        <w:t>zhukai</w:t>
+      </w:r>
+      <w:proofErr w:type="spellEnd"/>
+      <w:r>
+        <w:t>/Desktop/cocos3d-x</w:t>
+      </w:r>
+      <w:r>
+        <w:rPr>
+          <w:rFonts w:hint="eastAsia"/>
+        </w:rPr>
+        <w:t>）</w:t>
+      </w:r>
+      <w:r>
+        <w:rPr>
+          <w:rFonts w:hint="eastAsia"/>
+        </w:rPr>
+        <w:t>目录结构如下图所示</w:t>
+      </w:r>
+      <w:r>
+        <w:rPr>
+          <w:rFonts w:hint="eastAsia"/>
+        </w:rPr>
+        <w:t>。</w:t>
+      </w:r>
+    </w:p>
+    <w:p>
+      <w:pPr>
+        <w:jc w:val="center"/>
+      </w:pPr>
+      <w:r>
+        <w:rPr>
+          <w:noProof/>
+        </w:rPr>
+        <w:drawing>
+          <wp:inline distT="0" distB="0" distL="0" distR="0" wp14:anchorId="5F5A016D" wp14:editId="1AF59A00">
+            <wp:extent cx="2877835" cy="1535923"/>
+            <wp:effectExtent l="0" t="0" r="0" b="7620"/>
+            <wp:docPr id="1" name="图片 1"/>
+            <wp:cNvGraphicFramePr>
+              <a:graphicFrameLocks xmlns:a="http://schemas.openxmlformats.org/drawingml/2006/main" noChangeAspect="1"/>
+            </wp:cNvGraphicFramePr>
+            <a:graphic xmlns:a="http://schemas.openxmlformats.org/drawingml/2006/main">
+              <a:graphicData uri="http://schemas.openxmlformats.org/drawingml/2006/picture">
+                <pic:pic xmlns:pic="http://schemas.openxmlformats.org/drawingml/2006/picture">
+                  <pic:nvPicPr>
+                    <pic:cNvPr id="0" name=""/>
+                    <pic:cNvPicPr/>
+                  </pic:nvPicPr>
+                  <pic:blipFill>
+                    <a:blip r:embed="rId11"/>
+                    <a:stretch>
+                      <a:fillRect/>
+                    </a:stretch>
+                  </pic:blipFill>
+                  <pic:spPr>
+                    <a:xfrm>
+                      <a:off x="0" y="0"/>
+                      <a:ext cx="2880019" cy="1537088"/>
+                    </a:xfrm>
+                    <a:prstGeom prst="rect">
+                      <a:avLst/>
+                    </a:prstGeom>
+                  </pic:spPr>
+                </pic:pic>
+              </a:graphicData>
+            </a:graphic>
+          </wp:inline>
+        </w:drawing>
+      </w:r>
+    </w:p>
+    <w:p>
+      <w:pPr>
+        <w:pStyle w:val="1"/>
+      </w:pPr>
+      <w:bookmarkStart w:id="1" w:name="_Toc381694387"/>
+      <w:r>
+        <w:rPr>
+          <w:rFonts w:hint="eastAsia"/>
+        </w:rPr>
+        <w:t>创建</w:t>
+      </w:r>
+      <w:r>
+        <w:rPr>
+          <w:rFonts w:hint="eastAsia"/>
+        </w:rPr>
+        <w:t>cocos3d-x</w:t>
+      </w:r>
+      <w:r>
+        <w:rPr>
+          <w:rFonts w:hint="eastAsia"/>
+        </w:rPr>
+        <w:t>工程</w:t>
+      </w:r>
+      <w:bookmarkEnd w:id="1"/>
+    </w:p>
+    <w:p>
+      <w:r>
+        <w:rPr>
+          <w:rFonts w:hint="eastAsia"/>
+        </w:rPr>
+        <w:t>打开终端</w:t>
+      </w:r>
+      <w:r>
+        <w:rPr>
+          <w:rFonts w:hint="eastAsia"/>
+        </w:rPr>
+        <w:t>，进入</w:t>
+      </w:r>
+      <w:r>
+        <w:t>cocos3d-x\tools\project-creator</w:t>
+      </w:r>
+      <w:r>
+        <w:rPr>
+          <w:rFonts w:hint="eastAsia"/>
+        </w:rPr>
+        <w:t>目录</w:t>
+      </w:r>
+      <w:r>
+        <w:rPr>
+          <w:rFonts w:hint="eastAsia"/>
+        </w:rPr>
+        <w:t xml:space="preserve"> </w:t>
+      </w:r>
+      <w:r>
+        <w:rPr>
+          <w:rFonts w:hint="eastAsia"/>
+        </w:rPr>
+        <w:t>如图：</w:t>
+      </w:r>
+    </w:p>
+    <w:p>
+      <w:pPr>
+        <w:jc w:val="center"/>
+      </w:pPr>
+      <w:r>
+        <w:rPr>
+          <w:noProof/>
+        </w:rPr>
+        <w:drawing>
+          <wp:inline distT="0" distB="0" distL="0" distR="0" wp14:anchorId="03FF1D62" wp14:editId="22FB71FC">
+            <wp:extent cx="4178752" cy="504884"/>
+            <wp:effectExtent l="0" t="0" r="0" b="9525"/>
+            <wp:docPr id="8" name="图片 8"/>
+            <wp:cNvGraphicFramePr>
+              <a:graphicFrameLocks xmlns:a="http://schemas.openxmlformats.org/drawingml/2006/main" noChangeAspect="1"/>
+            </wp:cNvGraphicFramePr>
+            <a:graphic xmlns:a="http://schemas.openxmlformats.org/drawingml/2006/main">
+              <a:graphicData uri="http://schemas.openxmlformats.org/drawingml/2006/picture">
+                <pic:pic xmlns:pic="http://schemas.openxmlformats.org/drawingml/2006/picture">
+                  <pic:nvPicPr>
+                    <pic:cNvPr id="0" name=""/>
+                    <pic:cNvPicPr/>
+                  </pic:nvPicPr>
+                  <pic:blipFill rotWithShape="1">
+                    <a:blip r:embed="rId12"/>
+                    <a:srcRect b="30769"/>
+                    <a:stretch/>
+                  </pic:blipFill>
+                  <pic:spPr bwMode="auto">
+                    <a:xfrm>
+                      <a:off x="0" y="0"/>
+                      <a:ext cx="4212399" cy="508949"/>
+                    </a:xfrm>
+                    <a:prstGeom prst="rect">
+                      <a:avLst/>
+                    </a:prstGeom>
+                    <a:ln>
+                      <a:noFill/>
+                    </a:ln>
+                    <a:extLst>
+                      <a:ext uri="{53640926-AAD7-44D8-BBD7-CCE9431645EC}">
+                        <a14:shadowObscured xmlns:a14="http://schemas.microsoft.com/office/drawing/2010/main"/>
+                      </a:ext>
+                    </a:extLst>
+                  </pic:spPr>
+                </pic:pic>
+              </a:graphicData>
+            </a:graphic>
+          </wp:inline>
+        </w:drawing>
+      </w:r>
+    </w:p>
+    <w:p>
+      <w:pPr>
+        <w:spacing w:beforeLines="50" w:before="156"/>
+      </w:pPr>
+      <w:r>
+        <w:rPr>
+          <w:rFonts w:hint="eastAsia"/>
+        </w:rPr>
+        <w:t>输入“</w:t>
+      </w:r>
+      <w:r>
+        <w:rPr>
+          <w:rFonts w:hint="eastAsia"/>
+        </w:rPr>
+        <w:t xml:space="preserve">python </w:t>
+      </w:r>
+      <w:r>
+        <w:rPr>
+          <w:rFonts w:hint="eastAsia"/>
+        </w:rPr>
+        <w:t>./</w:t>
+      </w:r>
+      <w:r>
+        <w:t>create_project.py</w:t>
+      </w:r>
+      <w:r>
+        <w:rPr>
+          <w:rFonts w:hint="eastAsia"/>
+        </w:rPr>
+        <w:t xml:space="preserve">  -project  </w:t>
+      </w:r>
+      <w:proofErr w:type="spellStart"/>
+      <w:r>
+        <w:rPr>
+          <w:rFonts w:hint="eastAsia"/>
+        </w:rPr>
+        <w:t>f</w:t>
+      </w:r>
+      <w:r>
+        <w:rPr>
+          <w:rFonts w:hint="eastAsia"/>
+        </w:rPr>
+        <w:t>ish</w:t>
+      </w:r>
+      <w:r>
+        <w:rPr>
+          <w:rFonts w:hint="eastAsia"/>
+        </w:rPr>
+        <w:t>j</w:t>
+      </w:r>
+      <w:r>
+        <w:rPr>
+          <w:rFonts w:hint="eastAsia"/>
+        </w:rPr>
+        <w:t>oy</w:t>
+      </w:r>
+      <w:proofErr w:type="spellEnd"/>
+      <w:r>
+        <w:rPr>
+          <w:rFonts w:hint="eastAsia"/>
+        </w:rPr>
+        <w:t xml:space="preserve">  </w:t>
+      </w:r>
+      <w:r>
+        <w:t>–</w:t>
+      </w:r>
+      <w:r>
+        <w:rPr>
+          <w:rFonts w:hint="eastAsia"/>
+        </w:rPr>
+        <w:t xml:space="preserve">package </w:t>
+      </w:r>
+      <w:r>
+        <w:rPr>
+          <w:rFonts w:hint="eastAsia"/>
+        </w:rPr>
+        <w:t xml:space="preserve"> </w:t>
+      </w:r>
+      <w:proofErr w:type="spellStart"/>
+      <w:r>
+        <w:rPr>
+          <w:rFonts w:hint="eastAsia"/>
+        </w:rPr>
+        <w:t>com.</w:t>
+      </w:r>
+      <w:r>
+        <w:rPr>
+          <w:rFonts w:hint="eastAsia"/>
+        </w:rPr>
+        <w:t>c</w:t>
+      </w:r>
+      <w:r>
+        <w:rPr>
+          <w:rFonts w:hint="eastAsia"/>
+        </w:rPr>
+        <w:t>hu</w:t>
+      </w:r>
+      <w:r>
+        <w:rPr>
+          <w:rFonts w:hint="eastAsia"/>
+        </w:rPr>
+        <w:t>k</w:t>
+      </w:r>
+      <w:r>
+        <w:rPr>
+          <w:rFonts w:hint="eastAsia"/>
+        </w:rPr>
+        <w:t>ong.</w:t>
+      </w:r>
+      <w:r>
+        <w:rPr>
+          <w:rFonts w:hint="eastAsia"/>
+        </w:rPr>
+        <w:t>f</w:t>
+      </w:r>
+      <w:r>
+        <w:rPr>
+          <w:rFonts w:hint="eastAsia"/>
+        </w:rPr>
+        <w:t>ishJoy</w:t>
+      </w:r>
+      <w:proofErr w:type="spellEnd"/>
+      <w:r>
+        <w:rPr>
+          <w:rFonts w:hint="eastAsia"/>
+        </w:rPr>
+        <w:t xml:space="preserve"> </w:t>
+      </w:r>
+      <w:r>
+        <w:rPr>
+          <w:rFonts w:hint="eastAsia"/>
+        </w:rPr>
+        <w:t>”</w:t>
+      </w:r>
+      <w:r>
+        <w:rPr>
+          <w:rFonts w:hint="eastAsia"/>
+        </w:rPr>
+        <w:t>按“</w:t>
+      </w:r>
+      <w:r>
+        <w:rPr>
+          <w:rFonts w:hint="eastAsia"/>
+        </w:rPr>
+        <w:t>回车</w:t>
+      </w:r>
+      <w:r>
+        <w:rPr>
+          <w:rFonts w:hint="eastAsia"/>
+        </w:rPr>
+        <w:t>”</w:t>
+      </w:r>
+      <w:r>
+        <w:rPr>
+          <w:rFonts w:hint="eastAsia"/>
+        </w:rPr>
+        <w:t>进行创建，出现如下输出</w:t>
+      </w:r>
+      <w:r>
+        <w:rPr>
+          <w:rFonts w:hint="eastAsia"/>
+        </w:rPr>
+        <w:t>结果</w:t>
+      </w:r>
+      <w:r>
+        <w:rPr>
+          <w:rFonts w:hint="eastAsia"/>
+        </w:rPr>
+        <w:t>表示创建成功：</w:t>
+      </w:r>
+    </w:p>
+    <w:p>
+      <w:r>
+        <w:rPr>
+          <w:noProof/>
+        </w:rPr>
+        <w:drawing>
+          <wp:inline distT="0" distB="0" distL="0" distR="0" wp14:anchorId="0D4B7025" wp14:editId="574BA66A">
+            <wp:extent cx="5082493" cy="863855"/>
+            <wp:effectExtent l="0" t="0" r="4445" b="0"/>
+            <wp:docPr id="18" name="图片 18"/>
+            <wp:cNvGraphicFramePr>
+              <a:graphicFrameLocks xmlns:a="http://schemas.openxmlformats.org/drawingml/2006/main" noChangeAspect="1"/>
+            </wp:cNvGraphicFramePr>
+            <a:graphic xmlns:a="http://schemas.openxmlformats.org/drawingml/2006/main">
+              <a:graphicData uri="http://schemas.openxmlformats.org/drawingml/2006/picture">
+                <pic:pic xmlns:pic="http://schemas.openxmlformats.org/drawingml/2006/picture">
+                  <pic:nvPicPr>
+                    <pic:cNvPr id="0" name=""/>
+                    <pic:cNvPicPr/>
+                  </pic:nvPicPr>
+                  <pic:blipFill rotWithShape="1">
+                    <a:blip r:embed="rId13"/>
+                    <a:srcRect l="1706" t="6316" r="1706" b="12632"/>
+                    <a:stretch/>
+                  </pic:blipFill>
+                  <pic:spPr bwMode="auto">
+                    <a:xfrm>
+                      <a:off x="0" y="0"/>
+                      <a:ext cx="5082493" cy="863855"/>
+                    </a:xfrm>
+                    <a:prstGeom prst="rect">
+                      <a:avLst/>
+                    </a:prstGeom>
+                    <a:ln>
+                      <a:noFill/>
+                    </a:ln>
+                    <a:extLst>
+                      <a:ext uri="{53640926-AAD7-44D8-BBD7-CCE9431645EC}">
+                        <a14:shadowObscured xmlns:a14="http://schemas.microsoft.com/office/drawing/2010/main"/>
+                      </a:ext>
+                    </a:extLst>
+                  </pic:spPr>
+                </pic:pic>
+              </a:graphicData>
+            </a:graphic>
+          </wp:inline>
+        </w:drawing>
+      </w:r>
+    </w:p>
+    <w:p>
+      <w:r>
+        <w:rPr>
+          <w:rFonts w:hint="eastAsia"/>
+        </w:rPr>
+        <w:t>新创建</w:t>
+      </w:r>
+      <w:r>
+        <w:rPr>
+          <w:rFonts w:hint="eastAsia"/>
+        </w:rPr>
+        <w:t>的</w:t>
+      </w:r>
+      <w:r>
+        <w:rPr>
+          <w:rFonts w:hint="eastAsia"/>
+        </w:rPr>
+        <w:t>cocos3d-x</w:t>
+      </w:r>
+      <w:r>
+        <w:rPr>
+          <w:rFonts w:hint="eastAsia"/>
+        </w:rPr>
+        <w:t>工程</w:t>
+      </w:r>
+      <w:r>
+        <w:rPr>
+          <w:rFonts w:hint="eastAsia"/>
+        </w:rPr>
+        <w:t>将出现在</w:t>
+      </w:r>
+      <w:r>
+        <w:t>cocos3d-x\projects</w:t>
+      </w:r>
+      <w:r>
+        <w:rPr>
+          <w:rFonts w:hint="eastAsia"/>
+        </w:rPr>
+        <w:t>\</w:t>
+      </w:r>
+      <w:r>
+        <w:rPr>
+          <w:rFonts w:hint="eastAsia"/>
+        </w:rPr>
+        <w:t>目录下</w:t>
+      </w:r>
+      <w:r>
+        <w:rPr>
+          <w:rFonts w:hint="eastAsia"/>
+        </w:rPr>
+        <w:t>。</w:t>
+      </w:r>
+    </w:p>
+    <w:p>
+      <w:pPr>
+        <w:pStyle w:val="1"/>
+        <w:rPr>
+          <w:rFonts w:hint="eastAsia"/>
+        </w:rPr>
+      </w:pPr>
+      <w:bookmarkStart w:id="2" w:name="_Toc381694388"/>
+      <w:r>
+        <w:rPr>
+          <w:rFonts w:hint="eastAsia"/>
+        </w:rPr>
+        <w:t>编译</w:t>
+      </w:r>
+      <w:r>
+        <w:rPr>
+          <w:rFonts w:hint="eastAsia"/>
+        </w:rPr>
+        <w:t>IOS</w:t>
+      </w:r>
+      <w:r>
+        <w:rPr>
+          <w:rFonts w:hint="eastAsia"/>
+        </w:rPr>
+        <w:t>工程</w:t>
+      </w:r>
+      <w:bookmarkEnd w:id="2"/>
+    </w:p>
+    <w:p>
+      <w:pPr>
+        <w:rPr>
+          <w:rFonts w:hint="eastAsia"/>
+        </w:rPr>
+      </w:pPr>
+      <w:r>
+        <w:rPr>
+          <w:rFonts w:hint="eastAsia"/>
+        </w:rPr>
+        <w:t>打开项目文件：</w:t>
+      </w:r>
+      <w:r>
+        <w:t>/Users/zhukai/Desktop/cocos3d-x/projects/fishjoy/proj.ios</w:t>
+      </w:r>
+      <w:r>
+        <w:rPr>
+          <w:rFonts w:hint="eastAsia"/>
+        </w:rPr>
+        <w:t>/fishJoy.xcodeproj</w:t>
+      </w:r>
+    </w:p>
+    <w:p>
+      <w:pPr>
+        <w:rPr>
+          <w:rFonts w:hint="eastAsia"/>
+        </w:rPr>
+      </w:pPr>
+      <w:r>
+        <w:rPr>
+          <w:rFonts w:hint="eastAsia"/>
+        </w:rPr>
+        <w:t>选择项目及运行平台</w:t>
+      </w:r>
+    </w:p>
+    <w:p>
+      <w:pPr>
+        <w:jc w:val="center"/>
+        <w:rPr>
+          <w:rFonts w:hint="eastAsia"/>
+        </w:rPr>
+      </w:pPr>
+      <w:bookmarkStart w:id="3" w:name="_GoBack"/>
+      <w:r>
+        <w:rPr>
+          <w:noProof/>
+        </w:rPr>
+        <w:lastRenderedPageBreak/>
+        <w:drawing>
+          <wp:inline distT="0" distB="0" distL="0" distR="0" wp14:anchorId="1477E47B" wp14:editId="45A7F748">
+            <wp:extent cx="4067117" cy="2190658"/>
+            <wp:effectExtent l="0" t="0" r="0" b="635"/>
+            <wp:docPr id="2" name="图片 2"/>
+            <wp:cNvGraphicFramePr>
+              <a:graphicFrameLocks xmlns:a="http://schemas.openxmlformats.org/drawingml/2006/main" noChangeAspect="1"/>
+            </wp:cNvGraphicFramePr>
+            <a:graphic xmlns:a="http://schemas.openxmlformats.org/drawingml/2006/main">
+              <a:graphicData uri="http://schemas.openxmlformats.org/drawingml/2006/picture">
+                <pic:pic xmlns:pic="http://schemas.openxmlformats.org/drawingml/2006/picture">
+                  <pic:nvPicPr>
+                    <pic:cNvPr id="0" name=""/>
+                    <pic:cNvPicPr/>
+                  </pic:nvPicPr>
+                  <pic:blipFill>
+                    <a:blip r:embed="rId14"/>
+                    <a:stretch>
+                      <a:fillRect/>
+                    </a:stretch>
+                  </pic:blipFill>
+                  <pic:spPr>
+                    <a:xfrm>
+                      <a:off x="0" y="0"/>
+                      <a:ext cx="4068807" cy="2191568"/>
+                    </a:xfrm>
+                    <a:prstGeom prst="rect">
+                      <a:avLst/>
+                    </a:prstGeom>
+                  </pic:spPr>
+                </pic:pic>
+              </a:graphicData>
+            </a:graphic>
+          </wp:inline>
+        </w:drawing>
+      </w:r>
+      <w:bookmarkEnd w:id="3"/>
+    </w:p>
+    <w:p>
+      <w:pPr>
+        <w:rPr>
+          <w:rFonts w:hint="eastAsia"/>
+        </w:rPr>
+      </w:pPr>
+      <w:r>
+        <w:rPr>
+          <w:rFonts w:hint="eastAsia"/>
+        </w:rPr>
+        <w:t>点击运行，稍后模拟器将自动启动，运行结果如下图所示：</w:t>
+      </w:r>
+    </w:p>
+    <w:p>
+      <w:pPr>
+        <w:jc w:val="center"/>
+      </w:pPr>
+      <w:r>
+        <w:rPr>
+          <w:noProof/>
+        </w:rPr>
+        <w:drawing>
+          <wp:inline distT="0" distB="0" distL="0" distR="0" wp14:anchorId="659C7CBA" wp14:editId="5A847F42">
+            <wp:extent cx="3825895" cy="2933047"/>
+            <wp:effectExtent l="0" t="0" r="3175" b="1270"/>
+            <wp:docPr id="3" name="图片 3"/>
+            <wp:cNvGraphicFramePr>
+              <a:graphicFrameLocks xmlns:a="http://schemas.openxmlformats.org/drawingml/2006/main" noChangeAspect="1"/>
+            </wp:cNvGraphicFramePr>
+            <a:graphic xmlns:a="http://schemas.openxmlformats.org/drawingml/2006/main">
+              <a:graphicData uri="http://schemas.openxmlformats.org/drawingml/2006/picture">
+                <pic:pic xmlns:pic="http://schemas.openxmlformats.org/drawingml/2006/picture">
+                  <pic:nvPicPr>
+                    <pic:cNvPr id="0" name=""/>
+                    <pic:cNvPicPr/>
+                  </pic:nvPicPr>
+                  <pic:blipFill rotWithShape="1">
+                    <a:blip r:embed="rId15"/>
+                    <a:srcRect l="1171" t="1236" r="1253" b="2197"/>
+                    <a:stretch/>
+                  </pic:blipFill>
+                  <pic:spPr bwMode="auto">
+                    <a:xfrm>
+                      <a:off x="0" y="0"/>
+                      <a:ext cx="3827594" cy="2934349"/>
+                    </a:xfrm>
+                    <a:prstGeom prst="rect">
+                      <a:avLst/>
+                    </a:prstGeom>
+                    <a:ln>
+                      <a:noFill/>
+                    </a:ln>
+                    <a:extLst>
+                      <a:ext uri="{53640926-AAD7-44D8-BBD7-CCE9431645EC}">
+                        <a14:shadowObscured xmlns:a14="http://schemas.microsoft.com/office/drawing/2010/main"/>
+                      </a:ext>
+                    </a:extLst>
+                  </pic:spPr>
+                </pic:pic>
+              </a:graphicData>
+            </a:graphic>
+          </wp:inline>
+        </w:drawing>
+      </w:r>
+    </w:p>
+    <w:p>
+      <w:pPr>
+        <w:pStyle w:val="a5"/>
+        <w:keepNext/>
+        <w:keepLines/>
+        <w:numPr>
+          <w:ilvl w:val="0"/>
+          <w:numId w:val="5"/>
+        </w:numPr>
+        <w:spacing w:before="260" w:after="260" w:line="416" w:lineRule="auto"/>
+        <w:ind w:firstLineChars="0"/>
+        <w:outlineLvl w:val="1"/>
+        <w:rPr>
+          <w:rFonts w:asciiTheme="majorHAnsi" w:eastAsiaTheme="majorEastAsia" w:hAnsiTheme="majorHAnsi" w:cstheme="majorBidi"/>
+          <w:b/>
+          <w:bCs/>
+          <w:vanish/>
+          <w:sz w:val="32"/>
+          <w:szCs w:val="32"/>
+        </w:rPr>
+      </w:pPr>
+      <w:bookmarkStart w:id="4" w:name="_Toc381621116"/>
+      <w:bookmarkStart w:id="5" w:name="_Toc381623304"/>
+      <w:bookmarkStart w:id="6" w:name="_Toc381624728"/>
+      <w:bookmarkStart w:id="7" w:name="_Toc381627030"/>
+      <w:bookmarkStart w:id="8" w:name="_Toc381693773"/>
+      <w:bookmarkStart w:id="9" w:name="_Toc381694389"/>
+      <w:bookmarkEnd w:id="4"/>
+      <w:bookmarkEnd w:id="5"/>
+      <w:bookmarkEnd w:id="6"/>
+      <w:bookmarkEnd w:id="7"/>
+      <w:bookmarkEnd w:id="8"/>
+      <w:bookmarkEnd w:id="9"/>
+    </w:p>
+    <w:p>
+      <w:pPr>
+        <w:pStyle w:val="a5"/>
+        <w:keepNext/>
+        <w:keepLines/>
+        <w:numPr>
+          <w:ilvl w:val="0"/>
+          <w:numId w:val="5"/>
+        </w:numPr>
+        <w:spacing w:before="260" w:after="260" w:line="416" w:lineRule="auto"/>
+        <w:ind w:firstLineChars="0"/>
+        <w:outlineLvl w:val="1"/>
+        <w:rPr>
+          <w:rFonts w:asciiTheme="majorHAnsi" w:eastAsiaTheme="majorEastAsia" w:hAnsiTheme="majorHAnsi" w:cstheme="majorBidi"/>
+          <w:b/>
+          <w:bCs/>
+          <w:vanish/>
+          <w:sz w:val="32"/>
+          <w:szCs w:val="32"/>
+        </w:rPr>
+      </w:pPr>
+      <w:bookmarkStart w:id="10" w:name="_Toc381627031"/>
+      <w:bookmarkStart w:id="11" w:name="_Toc381693774"/>
+      <w:bookmarkStart w:id="12" w:name="_Toc381694390"/>
+      <w:bookmarkEnd w:id="10"/>
+      <w:bookmarkEnd w:id="11"/>
+      <w:bookmarkEnd w:id="12"/>
+    </w:p>
+    <w:p>
+      <w:pPr>
+        <w:pStyle w:val="a5"/>
+        <w:keepNext/>
+        <w:keepLines/>
+        <w:numPr>
+          <w:ilvl w:val="0"/>
+          <w:numId w:val="5"/>
+        </w:numPr>
+        <w:spacing w:before="260" w:after="260" w:line="416" w:lineRule="auto"/>
+        <w:ind w:firstLineChars="0"/>
+        <w:outlineLvl w:val="1"/>
+        <w:rPr>
+          <w:rFonts w:asciiTheme="majorHAnsi" w:eastAsiaTheme="majorEastAsia" w:hAnsiTheme="majorHAnsi" w:cstheme="majorBidi"/>
+          <w:b/>
+          <w:bCs/>
+          <w:vanish/>
+          <w:sz w:val="32"/>
+          <w:szCs w:val="32"/>
+        </w:rPr>
+      </w:pPr>
+      <w:bookmarkStart w:id="13" w:name="_Toc381627032"/>
+      <w:bookmarkStart w:id="14" w:name="_Toc381693775"/>
+      <w:bookmarkEnd w:id="13"/>
+      <w:bookmarkEnd w:id="14"/>
+    </w:p>
+    <w:sectPr>
+      <w:pgSz w:w="11906" w:h="16838"/>
+      <w:pgMar w:top="1440" w:right="1800" w:bottom="1440" w:left="1800" w:header="851" w:footer="992" w:gutter="0"/>
+      <w:pgNumType w:start="0"/>
+      <w:cols w:space="425"/>
+      <w:titlePg/>
+      <w:docGrid w:type="lines" w:linePitch="312"/>
+    </w:sectPr>
+  </w:body>
+</w:document>
+</file>
+
+<file path=word/endnotes.xml><?xml version="1.0" encoding="utf-8"?>
+<w:endnotes xmlns:wpc="http://schemas.microsoft.com/office/word/2010/wordprocessingCanvas" xmlns:mc="http://schemas.openxmlformats.org/markup-compatibility/2006" xmlns:o="urn:schemas-microsoft-com:office:office" xmlns:r="http://schemas.openxmlformats.org/officeDocument/2006/relationships" xmlns:m="http://schemas.openxmlformats.org/officeDocument/2006/math" xmlns:v="urn:schemas-microsoft-com:vml" xmlns:wp14="http://schemas.microsoft.com/office/word/2010/wordprocessingDrawing" xmlns:wp="http://schemas.openxmlformats.org/drawingml/2006/wordprocessingDrawing" xmlns:w10="urn:schemas-microsoft-com:office:word" xmlns:w="http://schemas.openxmlformats.org/wordprocessingml/2006/main" xmlns:w14="http://schemas.microsoft.com/office/word/2010/wordml" xmlns:wpg="http://schemas.microsoft.com/office/word/2010/wordprocessingGroup" xmlns:wpi="http://schemas.microsoft.com/office/word/2010/wordprocessingInk" xmlns:wne="http://schemas.microsoft.com/office/word/2006/wordml" xmlns:wps="http://schemas.microsoft.com/office/word/2010/wordprocessingShape" mc:Ignorable="w14 wp14">
+  <w:endnote w:type="separator" w:id="-1">
+    <w:p>
+      <w:r>
+        <w:separator/>
+      </w:r>
+    </w:p>
+  </w:endnote>
+  <w:endnote w:type="continuationSeparator" w:id="0">
+    <w:p>
+      <w:r>
+        <w:continuationSeparator/>
+      </w:r>
+    </w:p>
+  </w:endnote>
+</w:endnotes>
+</file>
+
+<file path=word/footnotes.xml><?xml version="1.0" encoding="utf-8"?>
+<w:footnotes xmlns:wpc="http://schemas.microsoft.com/office/word/2010/wordprocessingCanvas" xmlns:mc="http://schemas.openxmlformats.org/markup-compatibility/2006" xmlns:o="urn:schemas-microsoft-com:office:office" xmlns:r="http://schemas.openxmlformats.org/officeDocument/2006/relationships" xmlns:m="http://schemas.openxmlformats.org/officeDocument/2006/math" xmlns:v="urn:schemas-microsoft-com:vml" xmlns:wp14="http://schemas.microsoft.com/office/word/2010/wordprocessingDrawing" xmlns:wp="http://schemas.openxmlformats.org/drawingml/2006/wordprocessingDrawing" xmlns:w10="urn:schemas-microsoft-com:office:word" xmlns:w="http://schemas.openxmlformats.org/wordprocessingml/2006/main" xmlns:w14="http://schemas.microsoft.com/office/word/2010/wordml" xmlns:wpg="http://schemas.microsoft.com/office/word/2010/wordprocessingGroup" xmlns:wpi="http://schemas.microsoft.com/office/word/2010/wordprocessingInk" xmlns:wne="http://schemas.microsoft.com/office/word/2006/wordml" xmlns:wps="http://schemas.microsoft.com/office/word/2010/wordprocessingShape" mc:Ignorable="w14 wp14">
+  <w:footnote w:type="separator" w:id="-1">
+    <w:p>
+      <w:r>
+        <w:separator/>
+      </w:r>
+    </w:p>
+  </w:footnote>
+  <w:footnote w:type="continuationSeparator" w:id="0">
+    <w:p>
+      <w:r>
+        <w:continuationSeparator/>
+      </w:r>
+    </w:p>
+  </w:footnote>
+</w:footnotes>
+</file>
 
 <file path=word/numbering.xml><?xml version="1.0" encoding="utf-8"?>
 <w:numbering xmlns:wpc="http://schemas.microsoft.com/office/word/2010/wordprocessingCanvas" xmlns:mc="http://schemas.openxmlformats.org/markup-compatibility/2006" xmlns:o="urn:schemas-microsoft-com:office:office" xmlns:r="http://schemas.openxmlformats.org/officeDocument/2006/relationships" xmlns:m="http://schemas.openxmlformats.org/officeDocument/2006/math" xmlns:v="urn:schemas-microsoft-com:vml" xmlns:wp14="http://schemas.microsoft.com/office/word/2010/wordprocessingDrawing" xmlns:wp="http://schemas.openxmlformats.org/drawingml/2006/wordprocessingDrawing" xmlns:w10="urn:schemas-microsoft-com:office:word" xmlns:w="http://schemas.openxmlformats.org/wordprocessingml/2006/main" xmlns:w14="http://schemas.microsoft.com/office/word/2010/wordml" xmlns:wpg="http://schemas.microsoft.com/office/word/2010/wordprocessingGroup" xmlns:wpi="http://schemas.microsoft.com/office/word/2010/wordprocessingInk" xmlns:wne="http://schemas.microsoft.com/office/word/2006/wordml" xmlns:wps="http://schemas.microsoft.com/office/word/2010/wordprocessingShape" mc:Ignorable="w14 wp14">
@@ -1761,6 +3396,10 @@
 </w:styles>
 </file>
 
+<file path=word/glossary/document.xml><?xml version="1.0" encoding="utf-8"?>
+<w:glossaryDocument xmlns:wpc="http://schemas.microsoft.com/office/word/2010/wordprocessingCanvas" xmlns:mc="http://schemas.openxmlformats.org/markup-compatibility/2006" xmlns:o="urn:schemas-microsoft-com:office:office" xmlns:r="http://schemas.openxmlformats.org/officeDocument/2006/relationships" xmlns:m="http://schemas.openxmlformats.org/officeDocument/2006/math" xmlns:v="urn:schemas-microsoft-com:vml" xmlns:wp14="http://schemas.microsoft.com/office/word/2010/wordprocessingDrawing" xmlns:wp="http://schemas.openxmlformats.org/drawingml/2006/wordprocessingDrawing" xmlns:w10="urn:schemas-microsoft-com:office:word" xmlns:w="http://schemas.openxmlformats.org/wordprocessingml/2006/main" xmlns:w14="http://schemas.microsoft.com/office/word/2010/wordml" xmlns:wpg="http://schemas.microsoft.com/office/word/2010/wordprocessingGroup" xmlns:wpi="http://schemas.microsoft.com/office/word/2010/wordprocessingInk" xmlns:wne="http://schemas.microsoft.com/office/word/2006/wordml" xmlns:wps="http://schemas.microsoft.com/office/word/2010/wordprocessingShape" mc:Ignorable="w14 wp14"/>
+</file>
+
 <file path=word/glossary/fontTable.xml><?xml version="1.0" encoding="utf-8"?>
 <w:fonts xmlns:mc="http://schemas.openxmlformats.org/markup-compatibility/2006" xmlns:r="http://schemas.openxmlformats.org/officeDocument/2006/relationships" xmlns:w="http://schemas.openxmlformats.org/wordprocessingml/2006/main" xmlns:w14="http://schemas.microsoft.com/office/word/2010/wordml" mc:Ignorable="w14">
   <w:font w:name="Wingdings">
@@ -1800,6 +3439,58 @@
     <w:sig w:usb0="E00002FF" w:usb1="400004FF" w:usb2="00000000" w:usb3="00000000" w:csb0="0000019F" w:csb1="00000000"/>
   </w:font>
 </w:fonts>
+</file>
+
+<file path=word/glossary/settings.xml><?xml version="1.0" encoding="utf-8"?>
+<w:settings xmlns:mc="http://schemas.openxmlformats.org/markup-compatibility/2006" xmlns:o="urn:schemas-microsoft-com:office:office" xmlns:r="http://schemas.openxmlformats.org/officeDocument/2006/relationships" xmlns:m="http://schemas.openxmlformats.org/officeDocument/2006/math" xmlns:v="urn:schemas-microsoft-com:vml" xmlns:w10="urn:schemas-microsoft-com:office:word" xmlns:w="http://schemas.openxmlformats.org/wordprocessingml/2006/main" xmlns:w14="http://schemas.microsoft.com/office/word/2010/wordml" xmlns:sl="http://schemas.openxmlformats.org/schemaLibrary/2006/main" mc:Ignorable="w14">
+  <w:view w:val="normal"/>
+  <w:bordersDoNotSurroundHeader/>
+  <w:bordersDoNotSurroundFooter/>
+  <w:defaultTabStop w:val="420"/>
+  <w:drawingGridVerticalSpacing w:val="156"/>
+  <w:displayHorizontalDrawingGridEvery w:val="0"/>
+  <w:displayVerticalDrawingGridEvery w:val="2"/>
+  <w:characterSpacingControl w:val="compressPunctuation"/>
+  <w:compat>
+    <w:spaceForUL/>
+    <w:balanceSingleByteDoubleByteWidth/>
+    <w:doNotLeaveBackslashAlone/>
+    <w:ulTrailSpace/>
+    <w:doNotExpandShiftReturn/>
+    <w:adjustLineHeightInTable/>
+    <w:useFELayout/>
+    <w:compatSetting w:name="compatibilityMode" w:uri="http://schemas.microsoft.com/office/word" w:val="14"/>
+    <w:compatSetting w:name="overrideTableStyleFontSizeAndJustification" w:uri="http://schemas.microsoft.com/office/word" w:val="1"/>
+    <w:compatSetting w:name="enableOpenTypeFeatures" w:uri="http://schemas.microsoft.com/office/word" w:val="1"/>
+    <w:compatSetting w:name="doNotFlipMirrorIndents" w:uri="http://schemas.microsoft.com/office/word" w:val="1"/>
+  </w:compat>
+  <w:rsids>
+    <w:rsidRoot w:val="00086968"/>
+    <w:rsid w:val="00086968"/>
+    <w:rsid w:val="00784066"/>
+    <w:rsid w:val="00A30854"/>
+    <w:rsid w:val="00C412EF"/>
+    <w:rsid w:val="00C92716"/>
+    <w:rsid w:val="00F56404"/>
+  </w:rsids>
+  <m:mathPr>
+    <m:mathFont m:val="Cambria Math"/>
+    <m:brkBin m:val="before"/>
+    <m:brkBinSub m:val="--"/>
+    <m:smallFrac m:val="0"/>
+    <m:dispDef/>
+    <m:lMargin m:val="0"/>
+    <m:rMargin m:val="0"/>
+    <m:defJc m:val="centerGroup"/>
+    <m:wrapIndent m:val="1440"/>
+    <m:intLim m:val="subSup"/>
+    <m:naryLim m:val="undOvr"/>
+  </m:mathPr>
+  <w:themeFontLang w:val="en-US" w:eastAsia="zh-CN"/>
+  <w:clrSchemeMapping w:bg1="light1" w:t1="dark1" w:bg2="light2" w:t2="dark2" w:accent1="accent1" w:accent2="accent2" w:accent3="accent3" w:accent4="accent4" w:accent5="accent5" w:accent6="accent6" w:hyperlink="hyperlink" w:followedHyperlink="followedHyperlink"/>
+  <w:decimalSymbol w:val="."/>
+  <w:listSeparator w:val=","/>
+</w:settings>
 </file>
 
 <file path=word/glossary/styles.xml><?xml version="1.0" encoding="utf-8"?>
@@ -2271,6 +3962,291 @@
 </w:webSettings>
 </file>
 
+<file path=word/theme/theme1.xml><?xml version="1.0" encoding="utf-8"?>
+<a:theme xmlns:a="http://schemas.openxmlformats.org/drawingml/2006/main" name="Office 主题​​">
+  <a:themeElements>
+    <a:clrScheme name="Office">
+      <a:dk1>
+        <a:sysClr val="windowText" lastClr="000000"/>
+      </a:dk1>
+      <a:lt1>
+        <a:sysClr val="window" lastClr="FFFFFF"/>
+      </a:lt1>
+      <a:dk2>
+        <a:srgbClr val="1F497D"/>
+      </a:dk2>
+      <a:lt2>
+        <a:srgbClr val="EEECE1"/>
+      </a:lt2>
+      <a:accent1>
+        <a:srgbClr val="4F81BD"/>
+      </a:accent1>
+      <a:accent2>
+        <a:srgbClr val="C0504D"/>
+      </a:accent2>
+      <a:accent3>
+        <a:srgbClr val="9BBB59"/>
+      </a:accent3>
+      <a:accent4>
+        <a:srgbClr val="8064A2"/>
+      </a:accent4>
+      <a:accent5>
+        <a:srgbClr val="4BACC6"/>
+      </a:accent5>
+      <a:accent6>
+        <a:srgbClr val="F79646"/>
+      </a:accent6>
+      <a:hlink>
+        <a:srgbClr val="0000FF"/>
+      </a:hlink>
+      <a:folHlink>
+        <a:srgbClr val="800080"/>
+      </a:folHlink>
+    </a:clrScheme>
+    <a:fontScheme name="Office">
+      <a:majorFont>
+        <a:latin typeface="Cambria"/>
+        <a:ea typeface=""/>
+        <a:cs typeface=""/>
+        <a:font script="Jpan" typeface="ＭＳ ゴシック"/>
+        <a:font script="Hang" typeface="맑은 고딕"/>
+        <a:font script="Hans" typeface="宋体"/>
+        <a:font script="Hant" typeface="新細明體"/>
+        <a:font script="Arab" typeface="Times New Roman"/>
+        <a:font script="Hebr" typeface="Times New Roman"/>
+        <a:font script="Thai" typeface="Angsana New"/>
+        <a:font script="Ethi" typeface="Nyala"/>
+        <a:font script="Beng" typeface="Vrinda"/>
+        <a:font script="Gujr" typeface="Shruti"/>
+        <a:font script="Khmr" typeface="MoolBoran"/>
+        <a:font script="Knda" typeface="Tunga"/>
+        <a:font script="Guru" typeface="Raavi"/>
+        <a:font script="Cans" typeface="Euphemia"/>
+        <a:font script="Cher" typeface="Plantagenet Cherokee"/>
+        <a:font script="Yiii" typeface="Microsoft Yi Baiti"/>
+        <a:font script="Tibt" typeface="Microsoft Himalaya"/>
+        <a:font script="Thaa" typeface="MV Boli"/>
+        <a:font script="Deva" typeface="Mangal"/>
+        <a:font script="Telu" typeface="Gautami"/>
+        <a:font script="Taml" typeface="Latha"/>
+        <a:font script="Syrc" typeface="Estrangelo Edessa"/>
+        <a:font script="Orya" typeface="Kalinga"/>
+        <a:font script="Mlym" typeface="Kartika"/>
+        <a:font script="Laoo" typeface="DokChampa"/>
+        <a:font script="Sinh" typeface="Iskoola Pota"/>
+        <a:font script="Mong" typeface="Mongolian Baiti"/>
+        <a:font script="Viet" typeface="Times New Roman"/>
+        <a:font script="Uigh" typeface="Microsoft Uighur"/>
+        <a:font script="Geor" typeface="Sylfaen"/>
+      </a:majorFont>
+      <a:minorFont>
+        <a:latin typeface="Calibri"/>
+        <a:ea typeface=""/>
+        <a:cs typeface=""/>
+        <a:font script="Jpan" typeface="ＭＳ 明朝"/>
+        <a:font script="Hang" typeface="맑은 고딕"/>
+        <a:font script="Hans" typeface="宋体"/>
+        <a:font script="Hant" typeface="新細明體"/>
+        <a:font script="Arab" typeface="Arial"/>
+        <a:font script="Hebr" typeface="Arial"/>
+        <a:font script="Thai" typeface="Cordia New"/>
+        <a:font script="Ethi" typeface="Nyala"/>
+        <a:font script="Beng" typeface="Vrinda"/>
+        <a:font script="Gujr" typeface="Shruti"/>
+        <a:font script="Khmr" typeface="DaunPenh"/>
+        <a:font script="Knda" typeface="Tunga"/>
+        <a:font script="Guru" typeface="Raavi"/>
+        <a:font script="Cans" typeface="Euphemia"/>
+        <a:font script="Cher" typeface="Plantagenet Cherokee"/>
+        <a:font script="Yiii" typeface="Microsoft Yi Baiti"/>
+        <a:font script="Tibt" typeface="Microsoft Himalaya"/>
+        <a:font script="Thaa" typeface="MV Boli"/>
+        <a:font script="Deva" typeface="Mangal"/>
+        <a:font script="Telu" typeface="Gautami"/>
+        <a:font script="Taml" typeface="Latha"/>
+        <a:font script="Syrc" typeface="Estrangelo Edessa"/>
+        <a:font script="Orya" typeface="Kalinga"/>
+        <a:font script="Mlym" typeface="Kartika"/>
+        <a:font script="Laoo" typeface="DokChampa"/>
+        <a:font script="Sinh" typeface="Iskoola Pota"/>
+        <a:font script="Mong" typeface="Mongolian Baiti"/>
+        <a:font script="Viet" typeface="Arial"/>
+        <a:font script="Uigh" typeface="Microsoft Uighur"/>
+        <a:font script="Geor" typeface="Sylfaen"/>
+      </a:minorFont>
+    </a:fontScheme>
+    <a:fmtScheme name="Office">
+      <a:fillStyleLst>
+        <a:solidFill>
+          <a:schemeClr val="phClr"/>
+        </a:solidFill>
+        <a:gradFill rotWithShape="1">
+          <a:gsLst>
+            <a:gs pos="0">
+              <a:schemeClr val="phClr">
+                <a:tint val="50000"/>
+                <a:satMod val="300000"/>
+              </a:schemeClr>
+            </a:gs>
+            <a:gs pos="35000">
+              <a:schemeClr val="phClr">
+                <a:tint val="37000"/>
+                <a:satMod val="300000"/>
+              </a:schemeClr>
+            </a:gs>
+            <a:gs pos="100000">
+              <a:schemeClr val="phClr">
+                <a:tint val="15000"/>
+                <a:satMod val="350000"/>
+              </a:schemeClr>
+            </a:gs>
+          </a:gsLst>
+          <a:lin ang="16200000" scaled="1"/>
+        </a:gradFill>
+        <a:gradFill rotWithShape="1">
+          <a:gsLst>
+            <a:gs pos="0">
+              <a:schemeClr val="phClr">
+                <a:shade val="51000"/>
+                <a:satMod val="130000"/>
+              </a:schemeClr>
+            </a:gs>
+            <a:gs pos="80000">
+              <a:schemeClr val="phClr">
+                <a:shade val="93000"/>
+                <a:satMod val="130000"/>
+              </a:schemeClr>
+            </a:gs>
+            <a:gs pos="100000">
+              <a:schemeClr val="phClr">
+                <a:shade val="94000"/>
+                <a:satMod val="135000"/>
+              </a:schemeClr>
+            </a:gs>
+          </a:gsLst>
+          <a:lin ang="16200000" scaled="0"/>
+        </a:gradFill>
+      </a:fillStyleLst>
+      <a:lnStyleLst>
+        <a:ln w="9525" cap="flat" cmpd="sng" algn="ctr">
+          <a:solidFill>
+            <a:schemeClr val="phClr">
+              <a:shade val="95000"/>
+              <a:satMod val="105000"/>
+            </a:schemeClr>
+          </a:solidFill>
+          <a:prstDash val="solid"/>
+        </a:ln>
+        <a:ln w="25400" cap="flat" cmpd="sng" algn="ctr">
+          <a:solidFill>
+            <a:schemeClr val="phClr"/>
+          </a:solidFill>
+          <a:prstDash val="solid"/>
+        </a:ln>
+        <a:ln w="38100" cap="flat" cmpd="sng" algn="ctr">
+          <a:solidFill>
+            <a:schemeClr val="phClr"/>
+          </a:solidFill>
+          <a:prstDash val="solid"/>
+        </a:ln>
+      </a:lnStyleLst>
+      <a:effectStyleLst>
+        <a:effectStyle>
+          <a:effectLst>
+            <a:outerShdw blurRad="40000" dist="20000" dir="5400000" rotWithShape="0">
+              <a:srgbClr val="000000">
+                <a:alpha val="38000"/>
+              </a:srgbClr>
+            </a:outerShdw>
+          </a:effectLst>
+        </a:effectStyle>
+        <a:effectStyle>
+          <a:effectLst>
+            <a:outerShdw blurRad="40000" dist="23000" dir="5400000" rotWithShape="0">
+              <a:srgbClr val="000000">
+                <a:alpha val="35000"/>
+              </a:srgbClr>
+            </a:outerShdw>
+          </a:effectLst>
+        </a:effectStyle>
+        <a:effectStyle>
+          <a:effectLst>
+            <a:outerShdw blurRad="40000" dist="23000" dir="5400000" rotWithShape="0">
+              <a:srgbClr val="000000">
+                <a:alpha val="35000"/>
+              </a:srgbClr>
+            </a:outerShdw>
+          </a:effectLst>
+          <a:scene3d>
+            <a:camera prst="orthographicFront">
+              <a:rot lat="0" lon="0" rev="0"/>
+            </a:camera>
+            <a:lightRig rig="threePt" dir="t">
+              <a:rot lat="0" lon="0" rev="1200000"/>
+            </a:lightRig>
+          </a:scene3d>
+          <a:sp3d>
+            <a:bevelT w="63500" h="25400"/>
+          </a:sp3d>
+        </a:effectStyle>
+      </a:effectStyleLst>
+      <a:bgFillStyleLst>
+        <a:solidFill>
+          <a:schemeClr val="phClr"/>
+        </a:solidFill>
+        <a:gradFill rotWithShape="1">
+          <a:gsLst>
+            <a:gs pos="0">
+              <a:schemeClr val="phClr">
+                <a:tint val="40000"/>
+                <a:satMod val="350000"/>
+              </a:schemeClr>
+            </a:gs>
+            <a:gs pos="40000">
+              <a:schemeClr val="phClr">
+                <a:tint val="45000"/>
+                <a:shade val="99000"/>
+                <a:satMod val="350000"/>
+              </a:schemeClr>
+            </a:gs>
+            <a:gs pos="100000">
+              <a:schemeClr val="phClr">
+                <a:shade val="20000"/>
+                <a:satMod val="255000"/>
+              </a:schemeClr>
+            </a:gs>
+          </a:gsLst>
+          <a:path path="circle">
+            <a:fillToRect l="50000" t="-80000" r="50000" b="180000"/>
+          </a:path>
+        </a:gradFill>
+        <a:gradFill rotWithShape="1">
+          <a:gsLst>
+            <a:gs pos="0">
+              <a:schemeClr val="phClr">
+                <a:tint val="80000"/>
+                <a:satMod val="300000"/>
+              </a:schemeClr>
+            </a:gs>
+            <a:gs pos="100000">
+              <a:schemeClr val="phClr">
+                <a:shade val="30000"/>
+                <a:satMod val="200000"/>
+              </a:schemeClr>
+            </a:gs>
+          </a:gsLst>
+          <a:path path="circle">
+            <a:fillToRect l="50000" t="50000" r="50000" b="50000"/>
+          </a:path>
+        </a:gradFill>
+      </a:bgFillStyleLst>
+    </a:fmtScheme>
+  </a:themeElements>
+  <a:objectDefaults/>
+  <a:extraClrSchemeLst/>
+</a:theme>
+</file>
+
 <file path=customXml/item1.xml><?xml version="1.0" encoding="utf-8"?>
 <CoverPageProperties xmlns="http://schemas.microsoft.com/office/2006/coverPageProps">
   <PublishDate>2014-03-03T00:00:00</PublishDate>
@@ -2282,10 +4258,22 @@
 </CoverPageProperties>
 </file>
 
+<file path=customXml/item2.xml><?xml version="1.0" encoding="utf-8"?>
+<b:Sources xmlns:b="http://schemas.openxmlformats.org/officeDocument/2006/bibliography" xmlns="http://schemas.openxmlformats.org/officeDocument/2006/bibliography" SelectedStyle="\APA.XSL" StyleName="APA"/>
+</file>
+
 <file path=customXml/itemProps1.xml><?xml version="1.0" encoding="utf-8"?>
 <ds:datastoreItem xmlns:ds="http://schemas.openxmlformats.org/officeDocument/2006/customXml" ds:itemID="{55AF091B-3C7A-41E3-B477-F2FDAA23CFDA}">
   <ds:schemaRefs>
     <ds:schemaRef ds:uri="http://schemas.microsoft.com/office/2006/coverPageProps"/>
   </ds:schemaRefs>
 </ds:datastoreItem>
+</file>
+
+<file path=customXml/itemProps2.xml><?xml version="1.0" encoding="utf-8"?>
+<ds:datastoreItem xmlns:ds="http://schemas.openxmlformats.org/officeDocument/2006/customXml" ds:itemID="{45AFC2F8-12AB-4739-B59E-23E427E5E44F}">
+  <ds:schemaRefs>
+    <ds:schemaRef ds:uri="http://schemas.openxmlformats.org/officeDocument/2006/bibliography"/>
+  </ds:schemaRefs>
+</ds:datastoreItem>
 </file>
</xml_diff>

<commit_message>
update doc for mac
</commit_message>
<xml_diff>
--- a/Doc/cocos3d-x平台部署-mac-ios.docx
+++ b/Doc/cocos3d-x平台部署-mac-ios.docx
@@ -43,9 +43,6 @@
                 </w:rPr>
                 <w:alias w:val="公司"/>
                 <w:id w:val="13406915"/>
-                <w:placeholder>
-                  <w:docPart w:val="37064922AB634D6E89043E801474427B"/>
-                </w:placeholder>
                 <w:dataBinding w:prefixMappings="xmlns:ns0='http://schemas.openxmlformats.org/officeDocument/2006/extended-properties'" w:xpath="/ns0:Properties[1]/ns0:Company[1]" w:storeItemID="{6668398D-A668-4E3E-A5EB-62B293D839F1}"/>
                 <w:text/>
               </w:sdtPr>
@@ -77,8 +74,10 @@
                     <w:r>
                       <w:rPr>
                         <w:rFonts w:asciiTheme="majorHAnsi" w:eastAsiaTheme="majorEastAsia" w:hAnsiTheme="majorHAnsi" w:cstheme="majorBidi" w:hint="eastAsia"/>
+                        <w:kern w:val="2"/>
+                        <w:sz w:val="21"/>
                       </w:rPr>
-                      <w:t>北京触控爱普科技有限公司</w:t>
+                      <w:t>触控科技</w:t>
                     </w:r>
                   </w:p>
                 </w:tc>
@@ -172,13 +171,7 @@
                       <w:rPr>
                         <w:rFonts w:asciiTheme="majorHAnsi" w:eastAsiaTheme="majorEastAsia" w:hAnsiTheme="majorHAnsi" w:cstheme="majorBidi" w:hint="eastAsia"/>
                       </w:rPr>
-                      <w:t>MAC-</w:t>
-                    </w:r>
-                    <w:r>
-                      <w:rPr>
-                        <w:rFonts w:asciiTheme="majorHAnsi" w:eastAsiaTheme="majorEastAsia" w:hAnsiTheme="majorHAnsi" w:cstheme="majorBidi" w:hint="eastAsia"/>
-                      </w:rPr>
-                      <w:t>IOS</w:t>
+                      <w:t>MAC-IOS</w:t>
                     </w:r>
                   </w:p>
                 </w:tc>
@@ -325,6 +318,8 @@
             <w:t>目录</w:t>
           </w:r>
         </w:p>
+        <w:bookmarkStart w:id="0" w:name="_GoBack"/>
+        <w:bookmarkEnd w:id="0"/>
         <w:p>
           <w:pPr>
             <w:pStyle w:val="10"/>
@@ -345,7 +340,7 @@
           <w:r>
             <w:fldChar w:fldCharType="separate"/>
           </w:r>
-          <w:hyperlink w:anchor="_Toc381694386" w:history="1">
+          <w:hyperlink w:anchor="_Toc381683741" w:history="1">
             <w:r>
               <w:rPr>
                 <w:rStyle w:val="a3"/>
@@ -386,7 +381,7 @@
                 <w:noProof/>
                 <w:webHidden/>
               </w:rPr>
-              <w:instrText xml:space="preserve"> PAGEREF _Toc381694386 \h </w:instrText>
+              <w:instrText xml:space="preserve"> PAGEREF _Toc381683741 \h </w:instrText>
             </w:r>
             <w:r>
               <w:rPr>
@@ -428,7 +423,7 @@
               <w:noProof/>
             </w:rPr>
           </w:pPr>
-          <w:hyperlink w:anchor="_Toc381694387" w:history="1">
+          <w:hyperlink w:anchor="_Toc381683742" w:history="1">
             <w:r>
               <w:rPr>
                 <w:rStyle w:val="a3"/>
@@ -484,7 +479,7 @@
                 <w:noProof/>
                 <w:webHidden/>
               </w:rPr>
-              <w:instrText xml:space="preserve"> PAGEREF _Toc381694387 \h </w:instrText>
+              <w:instrText xml:space="preserve"> PAGEREF _Toc381683742 \h </w:instrText>
             </w:r>
             <w:r>
               <w:rPr>
@@ -526,7 +521,7 @@
               <w:noProof/>
             </w:rPr>
           </w:pPr>
-          <w:hyperlink w:anchor="_Toc381694388" w:history="1">
+          <w:hyperlink w:anchor="_Toc381683743" w:history="1">
             <w:r>
               <w:rPr>
                 <w:rStyle w:val="a3"/>
@@ -582,7 +577,7 @@
                 <w:noProof/>
                 <w:webHidden/>
               </w:rPr>
-              <w:instrText xml:space="preserve"> PAGEREF _Toc381694388 \h </w:instrText>
+              <w:instrText xml:space="preserve"> PAGEREF _Toc381683743 \h </w:instrText>
             </w:r>
             <w:r>
               <w:rPr>
@@ -642,15 +637,14 @@
       <w:pPr>
         <w:pStyle w:val="1"/>
       </w:pPr>
-      <w:bookmarkStart w:id="0" w:name="_Toc381694386"/>
-      <w:r>
-        <w:rPr>
-          <w:rFonts w:hint="eastAsia"/>
-        </w:rPr>
-        <w:lastRenderedPageBreak/>
+      <w:bookmarkStart w:id="1" w:name="_Toc381683741"/>
+      <w:r>
+        <w:rPr>
+          <w:rFonts w:hint="eastAsia"/>
+        </w:rPr>
         <w:t>准备工作</w:t>
       </w:r>
-      <w:bookmarkEnd w:id="0"/>
+      <w:bookmarkEnd w:id="1"/>
     </w:p>
     <w:p>
       <w:pPr>
@@ -699,14 +693,7 @@
         <w:rPr>
           <w:rFonts w:hint="eastAsia"/>
         </w:rPr>
-        <w:t>本</w:t>
-      </w:r>
-      <w:proofErr w:type="gramStart"/>
-      <w:r>
-        <w:rPr>
-          <w:rFonts w:hint="eastAsia"/>
-        </w:rPr>
-        <w:t>例</w:t>
+        <w:t>本例</w:t>
       </w:r>
       <w:r>
         <w:rPr>
@@ -714,7 +701,6 @@
         </w:rPr>
         <w:t>使用</w:t>
       </w:r>
-      <w:proofErr w:type="gramEnd"/>
       <w:r>
         <w:rPr>
           <w:rFonts w:hint="eastAsia"/>
@@ -743,41 +729,23 @@
         </w:numPr>
         <w:ind w:firstLineChars="0"/>
       </w:pPr>
-      <w:proofErr w:type="spellStart"/>
       <w:r>
         <w:rPr>
           <w:rFonts w:hint="eastAsia"/>
         </w:rPr>
         <w:t>Xcode</w:t>
       </w:r>
-      <w:proofErr w:type="spellEnd"/>
-      <w:r>
-        <w:rPr>
-          <w:rFonts w:hint="eastAsia"/>
-        </w:rPr>
-        <w:t>（本</w:t>
-      </w:r>
-      <w:proofErr w:type="gramStart"/>
-      <w:r>
-        <w:rPr>
-          <w:rFonts w:hint="eastAsia"/>
-        </w:rPr>
-        <w:t>例使用</w:t>
-      </w:r>
-      <w:proofErr w:type="spellStart"/>
-      <w:proofErr w:type="gramEnd"/>
-      <w:r>
-        <w:rPr>
-          <w:rFonts w:hint="eastAsia"/>
-        </w:rPr>
-        <w:t>Xcode</w:t>
-      </w:r>
-      <w:proofErr w:type="spellEnd"/>
-      <w:r>
-        <w:rPr>
-          <w:rFonts w:hint="eastAsia"/>
-        </w:rPr>
-        <w:t xml:space="preserve"> 5.0.2</w:t>
+      <w:r>
+        <w:rPr>
+          <w:rFonts w:hint="eastAsia"/>
+        </w:rPr>
+        <w:t>（本例使用</w:t>
+      </w:r>
+      <w:r>
+        <w:rPr>
+          <w:rFonts w:hint="eastAsia"/>
+        </w:rPr>
+        <w:t>Xcode 5.0.2</w:t>
       </w:r>
       <w:r>
         <w:rPr>
@@ -858,15 +826,10 @@
         <w:t>到</w:t>
       </w:r>
       <w:r>
-        <w:t>/Users/</w:t>
-      </w:r>
-      <w:proofErr w:type="spellStart"/>
-      <w:r>
-        <w:t>zhukai</w:t>
-      </w:r>
-      <w:proofErr w:type="spellEnd"/>
-      <w:r>
-        <w:t>/Desktop/cocos3d-x</w:t>
+        <w:rPr>
+          <w:rFonts w:hint="eastAsia"/>
+        </w:rPr>
+        <w:t>桌面文件夹</w:t>
       </w:r>
       <w:r>
         <w:rPr>
@@ -936,7 +899,7 @@
       <w:pPr>
         <w:pStyle w:val="1"/>
       </w:pPr>
-      <w:bookmarkStart w:id="1" w:name="_Toc381694387"/>
+      <w:bookmarkStart w:id="2" w:name="_Toc381683742"/>
       <w:r>
         <w:rPr>
           <w:rFonts w:hint="eastAsia"/>
@@ -955,7 +918,7 @@
         </w:rPr>
         <w:t>工程</w:t>
       </w:r>
-      <w:bookmarkEnd w:id="1"/>
+      <w:bookmarkEnd w:id="2"/>
     </w:p>
     <w:p>
       <w:r>
@@ -974,22 +937,7 @@
         <w:t>cocos3d-x\tools\project-creator</w:t>
       </w:r>
       <w:r>
-        <w:rPr>
-          <w:rFonts w:hint="eastAsia"/>
-        </w:rPr>
-        <w:t>目录</w:t>
-      </w:r>
-      <w:r>
-        <w:rPr>
-          <w:rFonts w:hint="eastAsia"/>
-        </w:rPr>
         <w:t xml:space="preserve"> </w:t>
-      </w:r>
-      <w:r>
-        <w:rPr>
-          <w:rFonts w:hint="eastAsia"/>
-        </w:rPr>
-        <w:t>如图：</w:t>
       </w:r>
     </w:p>
     <w:p>
@@ -1073,9 +1021,71 @@
         <w:rPr>
           <w:rFonts w:hint="eastAsia"/>
         </w:rPr>
-        <w:t xml:space="preserve">  -project  </w:t>
-      </w:r>
-      <w:proofErr w:type="spellStart"/>
+        <w:t xml:space="preserve">  -project  f</w:t>
+      </w:r>
+      <w:r>
+        <w:rPr>
+          <w:rFonts w:hint="eastAsia"/>
+        </w:rPr>
+        <w:t>ish</w:t>
+      </w:r>
+      <w:r>
+        <w:rPr>
+          <w:rFonts w:hint="eastAsia"/>
+        </w:rPr>
+        <w:t>j</w:t>
+      </w:r>
+      <w:r>
+        <w:rPr>
+          <w:rFonts w:hint="eastAsia"/>
+        </w:rPr>
+        <w:t xml:space="preserve">oy  </w:t>
+      </w:r>
+      <w:r>
+        <w:t>–</w:t>
+      </w:r>
+      <w:r>
+        <w:rPr>
+          <w:rFonts w:hint="eastAsia"/>
+        </w:rPr>
+        <w:t xml:space="preserve">package </w:t>
+      </w:r>
+      <w:r>
+        <w:rPr>
+          <w:rFonts w:hint="eastAsia"/>
+        </w:rPr>
+        <w:t xml:space="preserve"> </w:t>
+      </w:r>
+      <w:r>
+        <w:rPr>
+          <w:rFonts w:hint="eastAsia"/>
+        </w:rPr>
+        <w:t>com.</w:t>
+      </w:r>
+      <w:r>
+        <w:rPr>
+          <w:rFonts w:hint="eastAsia"/>
+        </w:rPr>
+        <w:t>c</w:t>
+      </w:r>
+      <w:r>
+        <w:rPr>
+          <w:rFonts w:hint="eastAsia"/>
+        </w:rPr>
+        <w:t>hu</w:t>
+      </w:r>
+      <w:r>
+        <w:rPr>
+          <w:rFonts w:hint="eastAsia"/>
+        </w:rPr>
+        <w:t>k</w:t>
+      </w:r>
+      <w:r>
+        <w:rPr>
+          <w:rFonts w:hint="eastAsia"/>
+        </w:rPr>
+        <w:t>ong.</w:t>
+      </w:r>
       <w:r>
         <w:rPr>
           <w:rFonts w:hint="eastAsia"/>
@@ -1086,92 +1096,8 @@
         <w:rPr>
           <w:rFonts w:hint="eastAsia"/>
         </w:rPr>
-        <w:t>ish</w:t>
-      </w:r>
-      <w:r>
-        <w:rPr>
-          <w:rFonts w:hint="eastAsia"/>
-        </w:rPr>
-        <w:t>j</w:t>
-      </w:r>
-      <w:r>
-        <w:rPr>
-          <w:rFonts w:hint="eastAsia"/>
-        </w:rPr>
-        <w:t>oy</w:t>
-      </w:r>
-      <w:proofErr w:type="spellEnd"/>
-      <w:r>
-        <w:rPr>
-          <w:rFonts w:hint="eastAsia"/>
-        </w:rPr>
-        <w:t xml:space="preserve">  </w:t>
-      </w:r>
-      <w:r>
-        <w:t>–</w:t>
-      </w:r>
-      <w:r>
-        <w:rPr>
-          <w:rFonts w:hint="eastAsia"/>
-        </w:rPr>
-        <w:t xml:space="preserve">package </w:t>
-      </w:r>
-      <w:r>
-        <w:rPr>
-          <w:rFonts w:hint="eastAsia"/>
-        </w:rPr>
-        <w:t xml:space="preserve"> </w:t>
-      </w:r>
-      <w:proofErr w:type="spellStart"/>
-      <w:r>
-        <w:rPr>
-          <w:rFonts w:hint="eastAsia"/>
-        </w:rPr>
-        <w:t>com.</w:t>
-      </w:r>
-      <w:r>
-        <w:rPr>
-          <w:rFonts w:hint="eastAsia"/>
-        </w:rPr>
-        <w:t>c</w:t>
-      </w:r>
-      <w:r>
-        <w:rPr>
-          <w:rFonts w:hint="eastAsia"/>
-        </w:rPr>
-        <w:t>hu</w:t>
-      </w:r>
-      <w:r>
-        <w:rPr>
-          <w:rFonts w:hint="eastAsia"/>
-        </w:rPr>
-        <w:t>k</w:t>
-      </w:r>
-      <w:r>
-        <w:rPr>
-          <w:rFonts w:hint="eastAsia"/>
-        </w:rPr>
-        <w:t>ong.</w:t>
-      </w:r>
-      <w:r>
-        <w:rPr>
-          <w:rFonts w:hint="eastAsia"/>
-        </w:rPr>
-        <w:t>f</w:t>
-      </w:r>
-      <w:r>
-        <w:rPr>
-          <w:rFonts w:hint="eastAsia"/>
-        </w:rPr>
         <w:t>ishJoy</w:t>
       </w:r>
-      <w:proofErr w:type="spellEnd"/>
-      <w:r>
-        <w:rPr>
-          <w:rFonts w:hint="eastAsia"/>
-        </w:rPr>
-        <w:t xml:space="preserve"> </w:t>
-      </w:r>
       <w:r>
         <w:rPr>
           <w:rFonts w:hint="eastAsia"/>
@@ -1200,19 +1126,13 @@
         <w:rPr>
           <w:rFonts w:hint="eastAsia"/>
         </w:rPr>
-        <w:t>进行创建，出现如下输出</w:t>
-      </w:r>
-      <w:r>
-        <w:rPr>
-          <w:rFonts w:hint="eastAsia"/>
-        </w:rPr>
-        <w:t>结果</w:t>
-      </w:r>
-      <w:r>
-        <w:rPr>
-          <w:rFonts w:hint="eastAsia"/>
-        </w:rPr>
-        <w:t>表示创建成功：</w:t>
+        <w:t>创建</w:t>
+      </w:r>
+      <w:r>
+        <w:rPr>
+          <w:rFonts w:hint="eastAsia"/>
+        </w:rPr>
+        <w:t>工程</w:t>
       </w:r>
     </w:p>
     <w:p>
@@ -1320,11 +1240,8 @@
     <w:p>
       <w:pPr>
         <w:pStyle w:val="1"/>
-        <w:rPr>
-          <w:rFonts w:hint="eastAsia"/>
-        </w:rPr>
-      </w:pPr>
-      <w:bookmarkStart w:id="2" w:name="_Toc381694388"/>
+      </w:pPr>
+      <w:bookmarkStart w:id="3" w:name="_Toc381683743"/>
       <w:r>
         <w:rPr>
           <w:rFonts w:hint="eastAsia"/>
@@ -1343,14 +1260,15 @@
         </w:rPr>
         <w:t>工程</w:t>
       </w:r>
-      <w:bookmarkEnd w:id="2"/>
+      <w:bookmarkEnd w:id="3"/>
     </w:p>
     <w:p>
-      <w:pPr>
-        <w:rPr>
-          <w:rFonts w:hint="eastAsia"/>
-        </w:rPr>
-      </w:pPr>
+      <w:r>
+        <w:rPr>
+          <w:rFonts w:hint="eastAsia"/>
+        </w:rPr>
+        <w:t xml:space="preserve">1: </w:t>
+      </w:r>
       <w:r>
         <w:rPr>
           <w:rFonts w:hint="eastAsia"/>
@@ -1368,11 +1286,12 @@
       </w:r>
     </w:p>
     <w:p>
-      <w:pPr>
-        <w:rPr>
-          <w:rFonts w:hint="eastAsia"/>
-        </w:rPr>
-      </w:pPr>
+      <w:r>
+        <w:rPr>
+          <w:rFonts w:hint="eastAsia"/>
+        </w:rPr>
+        <w:t xml:space="preserve">2: </w:t>
+      </w:r>
       <w:r>
         <w:rPr>
           <w:rFonts w:hint="eastAsia"/>
@@ -1383,16 +1302,11 @@
     <w:p>
       <w:pPr>
         <w:jc w:val="center"/>
-        <w:rPr>
-          <w:rFonts w:hint="eastAsia"/>
-        </w:rPr>
-      </w:pPr>
-      <w:bookmarkStart w:id="3" w:name="_GoBack"/>
+      </w:pPr>
       <w:r>
         <w:rPr>
           <w:noProof/>
         </w:rPr>
-        <w:lastRenderedPageBreak/>
         <w:drawing>
           <wp:inline distT="0" distB="0" distL="0" distR="0" wp14:anchorId="1477E47B" wp14:editId="45A7F748">
             <wp:extent cx="4067117" cy="2190658"/>
@@ -1429,19 +1343,19 @@
           </wp:inline>
         </w:drawing>
       </w:r>
-      <w:bookmarkEnd w:id="3"/>
     </w:p>
     <w:p>
-      <w:pPr>
-        <w:rPr>
-          <w:rFonts w:hint="eastAsia"/>
-        </w:rPr>
-      </w:pPr>
-      <w:r>
-        <w:rPr>
-          <w:rFonts w:hint="eastAsia"/>
-        </w:rPr>
-        <w:t>点击运行，稍后模拟器将自动启动，运行结果如下图所示：</w:t>
+      <w:r>
+        <w:rPr>
+          <w:rFonts w:hint="eastAsia"/>
+        </w:rPr>
+        <w:t xml:space="preserve">3: </w:t>
+      </w:r>
+      <w:r>
+        <w:rPr>
+          <w:rFonts w:hint="eastAsia"/>
+        </w:rPr>
+        <w:t>点击运行，稍后模拟器将自动启动，运行结果下：</w:t>
       </w:r>
     </w:p>
     <w:p>
@@ -1523,12 +1437,14 @@
       <w:bookmarkStart w:id="7" w:name="_Toc381627030"/>
       <w:bookmarkStart w:id="8" w:name="_Toc381693773"/>
       <w:bookmarkStart w:id="9" w:name="_Toc381694389"/>
+      <w:bookmarkStart w:id="10" w:name="_Toc381683744"/>
       <w:bookmarkEnd w:id="4"/>
       <w:bookmarkEnd w:id="5"/>
       <w:bookmarkEnd w:id="6"/>
       <w:bookmarkEnd w:id="7"/>
       <w:bookmarkEnd w:id="8"/>
       <w:bookmarkEnd w:id="9"/>
+      <w:bookmarkEnd w:id="10"/>
     </w:p>
     <w:p>
       <w:pPr>
@@ -1551,12 +1467,14 @@
           <w:szCs w:val="32"/>
         </w:rPr>
       </w:pPr>
-      <w:bookmarkStart w:id="10" w:name="_Toc381627031"/>
-      <w:bookmarkStart w:id="11" w:name="_Toc381693774"/>
-      <w:bookmarkStart w:id="12" w:name="_Toc381694390"/>
-      <w:bookmarkEnd w:id="10"/>
+      <w:bookmarkStart w:id="11" w:name="_Toc381627031"/>
+      <w:bookmarkStart w:id="12" w:name="_Toc381693774"/>
+      <w:bookmarkStart w:id="13" w:name="_Toc381694390"/>
+      <w:bookmarkStart w:id="14" w:name="_Toc381683745"/>
       <w:bookmarkEnd w:id="11"/>
       <w:bookmarkEnd w:id="12"/>
+      <w:bookmarkEnd w:id="13"/>
+      <w:bookmarkEnd w:id="14"/>
     </w:p>
     <w:p>
       <w:pPr>
@@ -1579,10 +1497,10 @@
           <w:szCs w:val="32"/>
         </w:rPr>
       </w:pPr>
-      <w:bookmarkStart w:id="13" w:name="_Toc381627032"/>
-      <w:bookmarkStart w:id="14" w:name="_Toc381693775"/>
-      <w:bookmarkEnd w:id="13"/>
-      <w:bookmarkEnd w:id="14"/>
+      <w:bookmarkStart w:id="15" w:name="_Toc381627032"/>
+      <w:bookmarkStart w:id="16" w:name="_Toc381693775"/>
+      <w:bookmarkEnd w:id="15"/>
+      <w:bookmarkEnd w:id="16"/>
     </w:p>
     <w:sectPr>
       <w:pgSz w:w="11906" w:h="16838"/>
@@ -3394,572 +3312,6 @@
     </w:rPr>
   </w:style>
 </w:styles>
-</file>
-
-<file path=word/glossary/document.xml><?xml version="1.0" encoding="utf-8"?>
-<w:glossaryDocument xmlns:wpc="http://schemas.microsoft.com/office/word/2010/wordprocessingCanvas" xmlns:mc="http://schemas.openxmlformats.org/markup-compatibility/2006" xmlns:o="urn:schemas-microsoft-com:office:office" xmlns:r="http://schemas.openxmlformats.org/officeDocument/2006/relationships" xmlns:m="http://schemas.openxmlformats.org/officeDocument/2006/math" xmlns:v="urn:schemas-microsoft-com:vml" xmlns:wp14="http://schemas.microsoft.com/office/word/2010/wordprocessingDrawing" xmlns:wp="http://schemas.openxmlformats.org/drawingml/2006/wordprocessingDrawing" xmlns:w10="urn:schemas-microsoft-com:office:word" xmlns:w="http://schemas.openxmlformats.org/wordprocessingml/2006/main" xmlns:w14="http://schemas.microsoft.com/office/word/2010/wordml" xmlns:wpg="http://schemas.microsoft.com/office/word/2010/wordprocessingGroup" xmlns:wpi="http://schemas.microsoft.com/office/word/2010/wordprocessingInk" xmlns:wne="http://schemas.microsoft.com/office/word/2006/wordml" xmlns:wps="http://schemas.microsoft.com/office/word/2010/wordprocessingShape" mc:Ignorable="w14 wp14"/>
-</file>
-
-<file path=word/glossary/fontTable.xml><?xml version="1.0" encoding="utf-8"?>
-<w:fonts xmlns:mc="http://schemas.openxmlformats.org/markup-compatibility/2006" xmlns:r="http://schemas.openxmlformats.org/officeDocument/2006/relationships" xmlns:w="http://schemas.openxmlformats.org/wordprocessingml/2006/main" xmlns:w14="http://schemas.microsoft.com/office/word/2010/wordml" mc:Ignorable="w14">
-  <w:font w:name="Wingdings">
-    <w:panose1 w:val="05000000000000000000"/>
-    <w:charset w:val="02"/>
-    <w:family w:val="auto"/>
-    <w:pitch w:val="variable"/>
-    <w:sig w:usb0="00000000" w:usb1="10000000" w:usb2="00000000" w:usb3="00000000" w:csb0="80000000" w:csb1="00000000"/>
-  </w:font>
-  <w:font w:name="Times New Roman">
-    <w:panose1 w:val="02020603050405020304"/>
-    <w:charset w:val="00"/>
-    <w:family w:val="roman"/>
-    <w:pitch w:val="variable"/>
-    <w:sig w:usb0="E0002AFF" w:usb1="C0007841" w:usb2="00000009" w:usb3="00000000" w:csb0="000001FF" w:csb1="00000000"/>
-  </w:font>
-  <w:font w:name="Calibri">
-    <w:panose1 w:val="020F0502020204030204"/>
-    <w:charset w:val="00"/>
-    <w:family w:val="swiss"/>
-    <w:pitch w:val="variable"/>
-    <w:sig w:usb0="E10002FF" w:usb1="4000ACFF" w:usb2="00000009" w:usb3="00000000" w:csb0="0000019F" w:csb1="00000000"/>
-  </w:font>
-  <w:font w:name="宋体">
-    <w:altName w:val="SimSun"/>
-    <w:panose1 w:val="02010600030101010101"/>
-    <w:charset w:val="86"/>
-    <w:family w:val="auto"/>
-    <w:pitch w:val="variable"/>
-    <w:sig w:usb0="00000003" w:usb1="288F0000" w:usb2="00000016" w:usb3="00000000" w:csb0="00040001" w:csb1="00000000"/>
-  </w:font>
-  <w:font w:name="Cambria">
-    <w:panose1 w:val="02040503050406030204"/>
-    <w:charset w:val="00"/>
-    <w:family w:val="roman"/>
-    <w:pitch w:val="variable"/>
-    <w:sig w:usb0="E00002FF" w:usb1="400004FF" w:usb2="00000000" w:usb3="00000000" w:csb0="0000019F" w:csb1="00000000"/>
-  </w:font>
-</w:fonts>
-</file>
-
-<file path=word/glossary/settings.xml><?xml version="1.0" encoding="utf-8"?>
-<w:settings xmlns:mc="http://schemas.openxmlformats.org/markup-compatibility/2006" xmlns:o="urn:schemas-microsoft-com:office:office" xmlns:r="http://schemas.openxmlformats.org/officeDocument/2006/relationships" xmlns:m="http://schemas.openxmlformats.org/officeDocument/2006/math" xmlns:v="urn:schemas-microsoft-com:vml" xmlns:w10="urn:schemas-microsoft-com:office:word" xmlns:w="http://schemas.openxmlformats.org/wordprocessingml/2006/main" xmlns:w14="http://schemas.microsoft.com/office/word/2010/wordml" xmlns:sl="http://schemas.openxmlformats.org/schemaLibrary/2006/main" mc:Ignorable="w14">
-  <w:view w:val="normal"/>
-  <w:bordersDoNotSurroundHeader/>
-  <w:bordersDoNotSurroundFooter/>
-  <w:defaultTabStop w:val="420"/>
-  <w:drawingGridVerticalSpacing w:val="156"/>
-  <w:displayHorizontalDrawingGridEvery w:val="0"/>
-  <w:displayVerticalDrawingGridEvery w:val="2"/>
-  <w:characterSpacingControl w:val="compressPunctuation"/>
-  <w:compat>
-    <w:spaceForUL/>
-    <w:balanceSingleByteDoubleByteWidth/>
-    <w:doNotLeaveBackslashAlone/>
-    <w:ulTrailSpace/>
-    <w:doNotExpandShiftReturn/>
-    <w:adjustLineHeightInTable/>
-    <w:useFELayout/>
-    <w:compatSetting w:name="compatibilityMode" w:uri="http://schemas.microsoft.com/office/word" w:val="14"/>
-    <w:compatSetting w:name="overrideTableStyleFontSizeAndJustification" w:uri="http://schemas.microsoft.com/office/word" w:val="1"/>
-    <w:compatSetting w:name="enableOpenTypeFeatures" w:uri="http://schemas.microsoft.com/office/word" w:val="1"/>
-    <w:compatSetting w:name="doNotFlipMirrorIndents" w:uri="http://schemas.microsoft.com/office/word" w:val="1"/>
-  </w:compat>
-  <w:rsids>
-    <w:rsidRoot w:val="00086968"/>
-    <w:rsid w:val="00086968"/>
-    <w:rsid w:val="00784066"/>
-    <w:rsid w:val="00A30854"/>
-    <w:rsid w:val="00C412EF"/>
-    <w:rsid w:val="00C92716"/>
-    <w:rsid w:val="00F56404"/>
-  </w:rsids>
-  <m:mathPr>
-    <m:mathFont m:val="Cambria Math"/>
-    <m:brkBin m:val="before"/>
-    <m:brkBinSub m:val="--"/>
-    <m:smallFrac m:val="0"/>
-    <m:dispDef/>
-    <m:lMargin m:val="0"/>
-    <m:rMargin m:val="0"/>
-    <m:defJc m:val="centerGroup"/>
-    <m:wrapIndent m:val="1440"/>
-    <m:intLim m:val="subSup"/>
-    <m:naryLim m:val="undOvr"/>
-  </m:mathPr>
-  <w:themeFontLang w:val="en-US" w:eastAsia="zh-CN"/>
-  <w:clrSchemeMapping w:bg1="light1" w:t1="dark1" w:bg2="light2" w:t2="dark2" w:accent1="accent1" w:accent2="accent2" w:accent3="accent3" w:accent4="accent4" w:accent5="accent5" w:accent6="accent6" w:hyperlink="hyperlink" w:followedHyperlink="followedHyperlink"/>
-  <w:decimalSymbol w:val="."/>
-  <w:listSeparator w:val=","/>
-</w:settings>
-</file>
-
-<file path=word/glossary/styles.xml><?xml version="1.0" encoding="utf-8"?>
-<w:styles xmlns:mc="http://schemas.openxmlformats.org/markup-compatibility/2006" xmlns:r="http://schemas.openxmlformats.org/officeDocument/2006/relationships" xmlns:w="http://schemas.openxmlformats.org/wordprocessingml/2006/main" xmlns:w14="http://schemas.microsoft.com/office/word/2010/wordml" mc:Ignorable="w14">
-  <w:docDefaults>
-    <w:rPrDefault>
-      <w:rPr>
-        <w:rFonts w:asciiTheme="minorHAnsi" w:eastAsiaTheme="minorEastAsia" w:hAnsiTheme="minorHAnsi" w:cstheme="minorBidi"/>
-        <w:kern w:val="2"/>
-        <w:sz w:val="21"/>
-        <w:szCs w:val="22"/>
-        <w:lang w:val="en-US" w:eastAsia="zh-CN" w:bidi="ar-SA"/>
-      </w:rPr>
-    </w:rPrDefault>
-    <w:pPrDefault/>
-  </w:docDefaults>
-  <w:latentStyles w:defLockedState="0" w:defUIPriority="99" w:defSemiHidden="1" w:defUnhideWhenUsed="1" w:defQFormat="0" w:count="267">
-    <w:lsdException w:name="Normal" w:semiHidden="0" w:uiPriority="0" w:unhideWhenUsed="0" w:qFormat="1"/>
-    <w:lsdException w:name="heading 1" w:semiHidden="0" w:uiPriority="9" w:unhideWhenUsed="0" w:qFormat="1"/>
-    <w:lsdException w:name="heading 2" w:uiPriority="9" w:qFormat="1"/>
-    <w:lsdException w:name="heading 3" w:uiPriority="9" w:qFormat="1"/>
-    <w:lsdException w:name="heading 4" w:uiPriority="9" w:qFormat="1"/>
-    <w:lsdException w:name="heading 5" w:uiPriority="9" w:qFormat="1"/>
-    <w:lsdException w:name="heading 6" w:uiPriority="9" w:qFormat="1"/>
-    <w:lsdException w:name="heading 7" w:uiPriority="9" w:qFormat="1"/>
-    <w:lsdException w:name="heading 8" w:uiPriority="9" w:qFormat="1"/>
-    <w:lsdException w:name="heading 9" w:uiPriority="9" w:qFormat="1"/>
-    <w:lsdException w:name="toc 1" w:uiPriority="39"/>
-    <w:lsdException w:name="toc 2" w:uiPriority="39"/>
-    <w:lsdException w:name="toc 3" w:uiPriority="39"/>
-    <w:lsdException w:name="toc 4" w:uiPriority="39"/>
-    <w:lsdException w:name="toc 5" w:uiPriority="39"/>
-    <w:lsdException w:name="toc 6" w:uiPriority="39"/>
-    <w:lsdException w:name="toc 7" w:uiPriority="39"/>
-    <w:lsdException w:name="toc 8" w:uiPriority="39"/>
-    <w:lsdException w:name="toc 9" w:uiPriority="39"/>
-    <w:lsdException w:name="caption" w:uiPriority="35" w:qFormat="1"/>
-    <w:lsdException w:name="Title" w:semiHidden="0" w:uiPriority="10" w:unhideWhenUsed="0" w:qFormat="1"/>
-    <w:lsdException w:name="Default Paragraph Font" w:uiPriority="1"/>
-    <w:lsdException w:name="Subtitle" w:semiHidden="0" w:uiPriority="11" w:unhideWhenUsed="0" w:qFormat="1"/>
-    <w:lsdException w:name="Strong" w:semiHidden="0" w:uiPriority="22" w:unhideWhenUsed="0" w:qFormat="1"/>
-    <w:lsdException w:name="Emphasis" w:semiHidden="0" w:uiPriority="20" w:unhideWhenUsed="0" w:qFormat="1"/>
-    <w:lsdException w:name="Table Grid" w:semiHidden="0" w:uiPriority="59" w:unhideWhenUsed="0"/>
-    <w:lsdException w:name="Placeholder Text" w:unhideWhenUsed="0"/>
-    <w:lsdException w:name="No Spacing" w:semiHidden="0" w:uiPriority="1" w:unhideWhenUsed="0" w:qFormat="1"/>
-    <w:lsdException w:name="Light Shading" w:semiHidden="0" w:uiPriority="60" w:unhideWhenUsed="0"/>
-    <w:lsdException w:name="Light List" w:semiHidden="0" w:uiPriority="61" w:unhideWhenUsed="0"/>
-    <w:lsdException w:name="Light Grid" w:semiHidden="0" w:uiPriority="62" w:unhideWhenUsed="0"/>
-    <w:lsdException w:name="Medium Shading 1" w:semiHidden="0" w:uiPriority="63" w:unhideWhenUsed="0"/>
-    <w:lsdException w:name="Medium Shading 2" w:semiHidden="0" w:uiPriority="64" w:unhideWhenUsed="0"/>
-    <w:lsdException w:name="Medium List 1" w:semiHidden="0" w:uiPriority="65" w:unhideWhenUsed="0"/>
-    <w:lsdException w:name="Medium List 2" w:semiHidden="0" w:uiPriority="66" w:unhideWhenUsed="0"/>
-    <w:lsdException w:name="Medium Grid 1" w:semiHidden="0" w:uiPriority="67" w:unhideWhenUsed="0"/>
-    <w:lsdException w:name="Medium Grid 2" w:semiHidden="0" w:uiPriority="68" w:unhideWhenUsed="0"/>
-    <w:lsdException w:name="Medium Grid 3" w:semiHidden="0" w:uiPriority="69" w:unhideWhenUsed="0"/>
-    <w:lsdException w:name="Dark List" w:semiHidden="0" w:uiPriority="70" w:unhideWhenUsed="0"/>
-    <w:lsdException w:name="Colorful Shading" w:semiHidden="0" w:uiPriority="71" w:unhideWhenUsed="0"/>
-    <w:lsdException w:name="Colorful List" w:semiHidden="0" w:uiPriority="72" w:unhideWhenUsed="0"/>
-    <w:lsdException w:name="Colorful Grid" w:semiHidden="0" w:uiPriority="73" w:unhideWhenUsed="0"/>
-    <w:lsdException w:name="Light Shading Accent 1" w:semiHidden="0" w:uiPriority="60" w:unhideWhenUsed="0"/>
-    <w:lsdException w:name="Light List Accent 1" w:semiHidden="0" w:uiPriority="61" w:unhideWhenUsed="0"/>
-    <w:lsdException w:name="Light Grid Accent 1" w:semiHidden="0" w:uiPriority="62" w:unhideWhenUsed="0"/>
-    <w:lsdException w:name="Medium Shading 1 Accent 1" w:semiHidden="0" w:uiPriority="63" w:unhideWhenUsed="0"/>
-    <w:lsdException w:name="Medium Shading 2 Accent 1" w:semiHidden="0" w:uiPriority="64" w:unhideWhenUsed="0"/>
-    <w:lsdException w:name="Medium List 1 Accent 1" w:semiHidden="0" w:uiPriority="65" w:unhideWhenUsed="0"/>
-    <w:lsdException w:name="Revision" w:unhideWhenUsed="0"/>
-    <w:lsdException w:name="List Paragraph" w:semiHidden="0" w:uiPriority="34" w:unhideWhenUsed="0" w:qFormat="1"/>
-    <w:lsdException w:name="Quote" w:semiHidden="0" w:uiPriority="29" w:unhideWhenUsed="0" w:qFormat="1"/>
-    <w:lsdException w:name="Intense Quote" w:semiHidden="0" w:uiPriority="30" w:unhideWhenUsed="0" w:qFormat="1"/>
-    <w:lsdException w:name="Medium List 2 Accent 1" w:semiHidden="0" w:uiPriority="66" w:unhideWhenUsed="0"/>
-    <w:lsdException w:name="Medium Grid 1 Accent 1" w:semiHidden="0" w:uiPriority="67" w:unhideWhenUsed="0"/>
-    <w:lsdException w:name="Medium Grid 2 Accent 1" w:semiHidden="0" w:uiPriority="68" w:unhideWhenUsed="0"/>
-    <w:lsdException w:name="Medium Grid 3 Accent 1" w:semiHidden="0" w:uiPriority="69" w:unhideWhenUsed="0"/>
-    <w:lsdException w:name="Dark List Accent 1" w:semiHidden="0" w:uiPriority="70" w:unhideWhenUsed="0"/>
-    <w:lsdException w:name="Colorful Shading Accent 1" w:semiHidden="0" w:uiPriority="71" w:unhideWhenUsed="0"/>
-    <w:lsdException w:name="Colorful List Accent 1" w:semiHidden="0" w:uiPriority="72" w:unhideWhenUsed="0"/>
-    <w:lsdException w:name="Colorful Grid Accent 1" w:semiHidden="0" w:uiPriority="73" w:unhideWhenUsed="0"/>
-    <w:lsdException w:name="Light Shading Accent 2" w:semiHidden="0" w:uiPriority="60" w:unhideWhenUsed="0"/>
-    <w:lsdException w:name="Light List Accent 2" w:semiHidden="0" w:uiPriority="61" w:unhideWhenUsed="0"/>
-    <w:lsdException w:name="Light Grid Accent 2" w:semiHidden="0" w:uiPriority="62" w:unhideWhenUsed="0"/>
-    <w:lsdException w:name="Medium Shading 1 Accent 2" w:semiHidden="0" w:uiPriority="63" w:unhideWhenUsed="0"/>
-    <w:lsdException w:name="Medium Shading 2 Accent 2" w:semiHidden="0" w:uiPriority="64" w:unhideWhenUsed="0"/>
-    <w:lsdException w:name="Medium List 1 Accent 2" w:semiHidden="0" w:uiPriority="65" w:unhideWhenUsed="0"/>
-    <w:lsdException w:name="Medium List 2 Accent 2" w:semiHidden="0" w:uiPriority="66" w:unhideWhenUsed="0"/>
-    <w:lsdException w:name="Medium Grid 1 Accent 2" w:semiHidden="0" w:uiPriority="67" w:unhideWhenUsed="0"/>
-    <w:lsdException w:name="Medium Grid 2 Accent 2" w:semiHidden="0" w:uiPriority="68" w:unhideWhenUsed="0"/>
-    <w:lsdException w:name="Medium Grid 3 Accent 2" w:semiHidden="0" w:uiPriority="69" w:unhideWhenUsed="0"/>
-    <w:lsdException w:name="Dark List Accent 2" w:semiHidden="0" w:uiPriority="70" w:unhideWhenUsed="0"/>
-    <w:lsdException w:name="Colorful Shading Accent 2" w:semiHidden="0" w:uiPriority="71" w:unhideWhenUsed="0"/>
-    <w:lsdException w:name="Colorful List Accent 2" w:semiHidden="0" w:uiPriority="72" w:unhideWhenUsed="0"/>
-    <w:lsdException w:name="Colorful Grid Accent 2" w:semiHidden="0" w:uiPriority="73" w:unhideWhenUsed="0"/>
-    <w:lsdException w:name="Light Shading Accent 3" w:semiHidden="0" w:uiPriority="60" w:unhideWhenUsed="0"/>
-    <w:lsdException w:name="Light List Accent 3" w:semiHidden="0" w:uiPriority="61" w:unhideWhenUsed="0"/>
-    <w:lsdException w:name="Light Grid Accent 3" w:semiHidden="0" w:uiPriority="62" w:unhideWhenUsed="0"/>
-    <w:lsdException w:name="Medium Shading 1 Accent 3" w:semiHidden="0" w:uiPriority="63" w:unhideWhenUsed="0"/>
-    <w:lsdException w:name="Medium Shading 2 Accent 3" w:semiHidden="0" w:uiPriority="64" w:unhideWhenUsed="0"/>
-    <w:lsdException w:name="Medium List 1 Accent 3" w:semiHidden="0" w:uiPriority="65" w:unhideWhenUsed="0"/>
-    <w:lsdException w:name="Medium List 2 Accent 3" w:semiHidden="0" w:uiPriority="66" w:unhideWhenUsed="0"/>
-    <w:lsdException w:name="Medium Grid 1 Accent 3" w:semiHidden="0" w:uiPriority="67" w:unhideWhenUsed="0"/>
-    <w:lsdException w:name="Medium Grid 2 Accent 3" w:semiHidden="0" w:uiPriority="68" w:unhideWhenUsed="0"/>
-    <w:lsdException w:name="Medium Grid 3 Accent 3" w:semiHidden="0" w:uiPriority="69" w:unhideWhenUsed="0"/>
-    <w:lsdException w:name="Dark List Accent 3" w:semiHidden="0" w:uiPriority="70" w:unhideWhenUsed="0"/>
-    <w:lsdException w:name="Colorful Shading Accent 3" w:semiHidden="0" w:uiPriority="71" w:unhideWhenUsed="0"/>
-    <w:lsdException w:name="Colorful List Accent 3" w:semiHidden="0" w:uiPriority="72" w:unhideWhenUsed="0"/>
-    <w:lsdException w:name="Colorful Grid Accent 3" w:semiHidden="0" w:uiPriority="73" w:unhideWhenUsed="0"/>
-    <w:lsdException w:name="Light Shading Accent 4" w:semiHidden="0" w:uiPriority="60" w:unhideWhenUsed="0"/>
-    <w:lsdException w:name="Light List Accent 4" w:semiHidden="0" w:uiPriority="61" w:unhideWhenUsed="0"/>
-    <w:lsdException w:name="Light Grid Accent 4" w:semiHidden="0" w:uiPriority="62" w:unhideWhenUsed="0"/>
-    <w:lsdException w:name="Medium Shading 1 Accent 4" w:semiHidden="0" w:uiPriority="63" w:unhideWhenUsed="0"/>
-    <w:lsdException w:name="Medium Shading 2 Accent 4" w:semiHidden="0" w:uiPriority="64" w:unhideWhenUsed="0"/>
-    <w:lsdException w:name="Medium List 1 Accent 4" w:semiHidden="0" w:uiPriority="65" w:unhideWhenUsed="0"/>
-    <w:lsdException w:name="Medium List 2 Accent 4" w:semiHidden="0" w:uiPriority="66" w:unhideWhenUsed="0"/>
-    <w:lsdException w:name="Medium Grid 1 Accent 4" w:semiHidden="0" w:uiPriority="67" w:unhideWhenUsed="0"/>
-    <w:lsdException w:name="Medium Grid 2 Accent 4" w:semiHidden="0" w:uiPriority="68" w:unhideWhenUsed="0"/>
-    <w:lsdException w:name="Medium Grid 3 Accent 4" w:semiHidden="0" w:uiPriority="69" w:unhideWhenUsed="0"/>
-    <w:lsdException w:name="Dark List Accent 4" w:semiHidden="0" w:uiPriority="70" w:unhideWhenUsed="0"/>
-    <w:lsdException w:name="Colorful Shading Accent 4" w:semiHidden="0" w:uiPriority="71" w:unhideWhenUsed="0"/>
-    <w:lsdException w:name="Colorful List Accent 4" w:semiHidden="0" w:uiPriority="72" w:unhideWhenUsed="0"/>
-    <w:lsdException w:name="Colorful Grid Accent 4" w:semiHidden="0" w:uiPriority="73" w:unhideWhenUsed="0"/>
-    <w:lsdException w:name="Light Shading Accent 5" w:semiHidden="0" w:uiPriority="60" w:unhideWhenUsed="0"/>
-    <w:lsdException w:name="Light List Accent 5" w:semiHidden="0" w:uiPriority="61" w:unhideWhenUsed="0"/>
-    <w:lsdException w:name="Light Grid Accent 5" w:semiHidden="0" w:uiPriority="62" w:unhideWhenUsed="0"/>
-    <w:lsdException w:name="Medium Shading 1 Accent 5" w:semiHidden="0" w:uiPriority="63" w:unhideWhenUsed="0"/>
-    <w:lsdException w:name="Medium Shading 2 Accent 5" w:semiHidden="0" w:uiPriority="64" w:unhideWhenUsed="0"/>
-    <w:lsdException w:name="Medium List 1 Accent 5" w:semiHidden="0" w:uiPriority="65" w:unhideWhenUsed="0"/>
-    <w:lsdException w:name="Medium List 2 Accent 5" w:semiHidden="0" w:uiPriority="66" w:unhideWhenUsed="0"/>
-    <w:lsdException w:name="Medium Grid 1 Accent 5" w:semiHidden="0" w:uiPriority="67" w:unhideWhenUsed="0"/>
-    <w:lsdException w:name="Medium Grid 2 Accent 5" w:semiHidden="0" w:uiPriority="68" w:unhideWhenUsed="0"/>
-    <w:lsdException w:name="Medium Grid 3 Accent 5" w:semiHidden="0" w:uiPriority="69" w:unhideWhenUsed="0"/>
-    <w:lsdException w:name="Dark List Accent 5" w:semiHidden="0" w:uiPriority="70" w:unhideWhenUsed="0"/>
-    <w:lsdException w:name="Colorful Shading Accent 5" w:semiHidden="0" w:uiPriority="71" w:unhideWhenUsed="0"/>
-    <w:lsdException w:name="Colorful List Accent 5" w:semiHidden="0" w:uiPriority="72" w:unhideWhenUsed="0"/>
-    <w:lsdException w:name="Colorful Grid Accent 5" w:semiHidden="0" w:uiPriority="73" w:unhideWhenUsed="0"/>
-    <w:lsdException w:name="Light Shading Accent 6" w:semiHidden="0" w:uiPriority="60" w:unhideWhenUsed="0"/>
-    <w:lsdException w:name="Light List Accent 6" w:semiHidden="0" w:uiPriority="61" w:unhideWhenUsed="0"/>
-    <w:lsdException w:name="Light Grid Accent 6" w:semiHidden="0" w:uiPriority="62" w:unhideWhenUsed="0"/>
-    <w:lsdException w:name="Medium Shading 1 Accent 6" w:semiHidden="0" w:uiPriority="63" w:unhideWhenUsed="0"/>
-    <w:lsdException w:name="Medium Shading 2 Accent 6" w:semiHidden="0" w:uiPriority="64" w:unhideWhenUsed="0"/>
-    <w:lsdException w:name="Medium List 1 Accent 6" w:semiHidden="0" w:uiPriority="65" w:unhideWhenUsed="0"/>
-    <w:lsdException w:name="Medium List 2 Accent 6" w:semiHidden="0" w:uiPriority="66" w:unhideWhenUsed="0"/>
-    <w:lsdException w:name="Medium Grid 1 Accent 6" w:semiHidden="0" w:uiPriority="67" w:unhideWhenUsed="0"/>
-    <w:lsdException w:name="Medium Grid 2 Accent 6" w:semiHidden="0" w:uiPriority="68" w:unhideWhenUsed="0"/>
-    <w:lsdException w:name="Medium Grid 3 Accent 6" w:semiHidden="0" w:uiPriority="69" w:unhideWhenUsed="0"/>
-    <w:lsdException w:name="Dark List Accent 6" w:semiHidden="0" w:uiPriority="70" w:unhideWhenUsed="0"/>
-    <w:lsdException w:name="Colorful Shading Accent 6" w:semiHidden="0" w:uiPriority="71" w:unhideWhenUsed="0"/>
-    <w:lsdException w:name="Colorful List Accent 6" w:semiHidden="0" w:uiPriority="72" w:unhideWhenUsed="0"/>
-    <w:lsdException w:name="Colorful Grid Accent 6" w:semiHidden="0" w:uiPriority="73" w:unhideWhenUsed="0"/>
-    <w:lsdException w:name="Subtle Emphasis" w:semiHidden="0" w:uiPriority="19" w:unhideWhenUsed="0" w:qFormat="1"/>
-    <w:lsdException w:name="Intense Emphasis" w:semiHidden="0" w:uiPriority="21" w:unhideWhenUsed="0" w:qFormat="1"/>
-    <w:lsdException w:name="Subtle Reference" w:semiHidden="0" w:uiPriority="31" w:unhideWhenUsed="0" w:qFormat="1"/>
-    <w:lsdException w:name="Intense Reference" w:semiHidden="0" w:uiPriority="32" w:unhideWhenUsed="0" w:qFormat="1"/>
-    <w:lsdException w:name="Book Title" w:semiHidden="0" w:uiPriority="33" w:unhideWhenUsed="0" w:qFormat="1"/>
-    <w:lsdException w:name="Bibliography" w:uiPriority="37"/>
-    <w:lsdException w:name="TOC Heading" w:uiPriority="39" w:qFormat="1"/>
-  </w:latentStyles>
-  <w:style w:type="paragraph" w:default="1" w:styleId="a">
-    <w:name w:val="Normal"/>
-    <w:qFormat/>
-    <w:pPr>
-      <w:widowControl w:val="0"/>
-      <w:jc w:val="both"/>
-    </w:pPr>
-  </w:style>
-  <w:style w:type="character" w:default="1" w:styleId="a0">
-    <w:name w:val="Default Paragraph Font"/>
-    <w:uiPriority w:val="1"/>
-    <w:semiHidden/>
-    <w:unhideWhenUsed/>
-  </w:style>
-  <w:style w:type="table" w:default="1" w:styleId="a1">
-    <w:name w:val="Normal Table"/>
-    <w:uiPriority w:val="99"/>
-    <w:semiHidden/>
-    <w:unhideWhenUsed/>
-    <w:tblPr>
-      <w:tblInd w:w="0" w:type="dxa"/>
-      <w:tblCellMar>
-        <w:top w:w="0" w:type="dxa"/>
-        <w:left w:w="108" w:type="dxa"/>
-        <w:bottom w:w="0" w:type="dxa"/>
-        <w:right w:w="108" w:type="dxa"/>
-      </w:tblCellMar>
-    </w:tblPr>
-  </w:style>
-  <w:style w:type="numbering" w:default="1" w:styleId="a2">
-    <w:name w:val="No List"/>
-    <w:uiPriority w:val="99"/>
-    <w:semiHidden/>
-    <w:unhideWhenUsed/>
-  </w:style>
-  <w:style w:type="paragraph" w:customStyle="1" w:styleId="37064922AB634D6E89043E801474427B">
-    <w:name w:val="37064922AB634D6E89043E801474427B"/>
-    <w:rsid w:val="00086968"/>
-    <w:pPr>
-      <w:widowControl w:val="0"/>
-      <w:jc w:val="both"/>
-    </w:pPr>
-  </w:style>
-  <w:style w:type="paragraph" w:customStyle="1" w:styleId="2FA6A7E4F52C4CB597E60BD6234DBF7B">
-    <w:name w:val="2FA6A7E4F52C4CB597E60BD6234DBF7B"/>
-    <w:rsid w:val="00086968"/>
-    <w:pPr>
-      <w:widowControl w:val="0"/>
-      <w:jc w:val="both"/>
-    </w:pPr>
-  </w:style>
-  <w:style w:type="paragraph" w:customStyle="1" w:styleId="23A0C6900F4D4EC9BE7218A675B861D3">
-    <w:name w:val="23A0C6900F4D4EC9BE7218A675B861D3"/>
-    <w:rsid w:val="00086968"/>
-    <w:pPr>
-      <w:widowControl w:val="0"/>
-      <w:jc w:val="both"/>
-    </w:pPr>
-  </w:style>
-  <w:style w:type="paragraph" w:customStyle="1" w:styleId="66E489A9655A48FEA011CA38F1C591E6">
-    <w:name w:val="66E489A9655A48FEA011CA38F1C591E6"/>
-    <w:rsid w:val="00086968"/>
-    <w:pPr>
-      <w:widowControl w:val="0"/>
-      <w:jc w:val="both"/>
-    </w:pPr>
-  </w:style>
-  <w:style w:type="paragraph" w:customStyle="1" w:styleId="2A840FB51B0247C99CD86E82EC7464DA">
-    <w:name w:val="2A840FB51B0247C99CD86E82EC7464DA"/>
-    <w:rsid w:val="00086968"/>
-    <w:pPr>
-      <w:widowControl w:val="0"/>
-      <w:jc w:val="both"/>
-    </w:pPr>
-  </w:style>
-</w:styles>
-</file>
-
-<file path=word/glossary/stylesWithEffects.xml><?xml version="1.0" encoding="utf-8"?>
-<w:styles xmlns:wpc="http://schemas.microsoft.com/office/word/2010/wordprocessingCanvas" xmlns:mc="http://schemas.openxmlformats.org/markup-compatibility/2006" xmlns:o="urn:schemas-microsoft-com:office:office" xmlns:r="http://schemas.openxmlformats.org/officeDocument/2006/relationships" xmlns:m="http://schemas.openxmlformats.org/officeDocument/2006/math" xmlns:v="urn:schemas-microsoft-com:vml" xmlns:wp14="http://schemas.microsoft.com/office/word/2010/wordprocessingDrawing" xmlns:wp="http://schemas.openxmlformats.org/drawingml/2006/wordprocessingDrawing" xmlns:w10="urn:schemas-microsoft-com:office:word" xmlns:w="http://schemas.openxmlformats.org/wordprocessingml/2006/main" xmlns:w14="http://schemas.microsoft.com/office/word/2010/wordml" xmlns:wpg="http://schemas.microsoft.com/office/word/2010/wordprocessingGroup" xmlns:wpi="http://schemas.microsoft.com/office/word/2010/wordprocessingInk" xmlns:wne="http://schemas.microsoft.com/office/word/2006/wordml" xmlns:wps="http://schemas.microsoft.com/office/word/2010/wordprocessingShape" mc:Ignorable="w14 wp14">
-  <w:docDefaults>
-    <w:rPrDefault>
-      <w:rPr>
-        <w:rFonts w:asciiTheme="minorHAnsi" w:eastAsiaTheme="minorEastAsia" w:hAnsiTheme="minorHAnsi" w:cstheme="minorBidi"/>
-        <w:kern w:val="2"/>
-        <w:sz w:val="21"/>
-        <w:szCs w:val="22"/>
-        <w:lang w:val="en-US" w:eastAsia="zh-CN" w:bidi="ar-SA"/>
-      </w:rPr>
-    </w:rPrDefault>
-    <w:pPrDefault/>
-  </w:docDefaults>
-  <w:latentStyles w:defLockedState="0" w:defUIPriority="99" w:defSemiHidden="1" w:defUnhideWhenUsed="1" w:defQFormat="0" w:count="267">
-    <w:lsdException w:name="Normal" w:semiHidden="0" w:uiPriority="0" w:unhideWhenUsed="0" w:qFormat="1"/>
-    <w:lsdException w:name="heading 1" w:semiHidden="0" w:uiPriority="9" w:unhideWhenUsed="0" w:qFormat="1"/>
-    <w:lsdException w:name="heading 2" w:uiPriority="9" w:qFormat="1"/>
-    <w:lsdException w:name="heading 3" w:uiPriority="9" w:qFormat="1"/>
-    <w:lsdException w:name="heading 4" w:uiPriority="9" w:qFormat="1"/>
-    <w:lsdException w:name="heading 5" w:uiPriority="9" w:qFormat="1"/>
-    <w:lsdException w:name="heading 6" w:uiPriority="9" w:qFormat="1"/>
-    <w:lsdException w:name="heading 7" w:uiPriority="9" w:qFormat="1"/>
-    <w:lsdException w:name="heading 8" w:uiPriority="9" w:qFormat="1"/>
-    <w:lsdException w:name="heading 9" w:uiPriority="9" w:qFormat="1"/>
-    <w:lsdException w:name="toc 1" w:uiPriority="39"/>
-    <w:lsdException w:name="toc 2" w:uiPriority="39"/>
-    <w:lsdException w:name="toc 3" w:uiPriority="39"/>
-    <w:lsdException w:name="toc 4" w:uiPriority="39"/>
-    <w:lsdException w:name="toc 5" w:uiPriority="39"/>
-    <w:lsdException w:name="toc 6" w:uiPriority="39"/>
-    <w:lsdException w:name="toc 7" w:uiPriority="39"/>
-    <w:lsdException w:name="toc 8" w:uiPriority="39"/>
-    <w:lsdException w:name="toc 9" w:uiPriority="39"/>
-    <w:lsdException w:name="caption" w:uiPriority="35" w:qFormat="1"/>
-    <w:lsdException w:name="Title" w:semiHidden="0" w:uiPriority="10" w:unhideWhenUsed="0" w:qFormat="1"/>
-    <w:lsdException w:name="Default Paragraph Font" w:uiPriority="1"/>
-    <w:lsdException w:name="Subtitle" w:semiHidden="0" w:uiPriority="11" w:unhideWhenUsed="0" w:qFormat="1"/>
-    <w:lsdException w:name="Strong" w:semiHidden="0" w:uiPriority="22" w:unhideWhenUsed="0" w:qFormat="1"/>
-    <w:lsdException w:name="Emphasis" w:semiHidden="0" w:uiPriority="20" w:unhideWhenUsed="0" w:qFormat="1"/>
-    <w:lsdException w:name="Table Grid" w:semiHidden="0" w:uiPriority="59" w:unhideWhenUsed="0"/>
-    <w:lsdException w:name="Placeholder Text" w:unhideWhenUsed="0"/>
-    <w:lsdException w:name="No Spacing" w:semiHidden="0" w:uiPriority="1" w:unhideWhenUsed="0" w:qFormat="1"/>
-    <w:lsdException w:name="Light Shading" w:semiHidden="0" w:uiPriority="60" w:unhideWhenUsed="0"/>
-    <w:lsdException w:name="Light List" w:semiHidden="0" w:uiPriority="61" w:unhideWhenUsed="0"/>
-    <w:lsdException w:name="Light Grid" w:semiHidden="0" w:uiPriority="62" w:unhideWhenUsed="0"/>
-    <w:lsdException w:name="Medium Shading 1" w:semiHidden="0" w:uiPriority="63" w:unhideWhenUsed="0"/>
-    <w:lsdException w:name="Medium Shading 2" w:semiHidden="0" w:uiPriority="64" w:unhideWhenUsed="0"/>
-    <w:lsdException w:name="Medium List 1" w:semiHidden="0" w:uiPriority="65" w:unhideWhenUsed="0"/>
-    <w:lsdException w:name="Medium List 2" w:semiHidden="0" w:uiPriority="66" w:unhideWhenUsed="0"/>
-    <w:lsdException w:name="Medium Grid 1" w:semiHidden="0" w:uiPriority="67" w:unhideWhenUsed="0"/>
-    <w:lsdException w:name="Medium Grid 2" w:semiHidden="0" w:uiPriority="68" w:unhideWhenUsed="0"/>
-    <w:lsdException w:name="Medium Grid 3" w:semiHidden="0" w:uiPriority="69" w:unhideWhenUsed="0"/>
-    <w:lsdException w:name="Dark List" w:semiHidden="0" w:uiPriority="70" w:unhideWhenUsed="0"/>
-    <w:lsdException w:name="Colorful Shading" w:semiHidden="0" w:uiPriority="71" w:unhideWhenUsed="0"/>
-    <w:lsdException w:name="Colorful List" w:semiHidden="0" w:uiPriority="72" w:unhideWhenUsed="0"/>
-    <w:lsdException w:name="Colorful Grid" w:semiHidden="0" w:uiPriority="73" w:unhideWhenUsed="0"/>
-    <w:lsdException w:name="Light Shading Accent 1" w:semiHidden="0" w:uiPriority="60" w:unhideWhenUsed="0"/>
-    <w:lsdException w:name="Light List Accent 1" w:semiHidden="0" w:uiPriority="61" w:unhideWhenUsed="0"/>
-    <w:lsdException w:name="Light Grid Accent 1" w:semiHidden="0" w:uiPriority="62" w:unhideWhenUsed="0"/>
-    <w:lsdException w:name="Medium Shading 1 Accent 1" w:semiHidden="0" w:uiPriority="63" w:unhideWhenUsed="0"/>
-    <w:lsdException w:name="Medium Shading 2 Accent 1" w:semiHidden="0" w:uiPriority="64" w:unhideWhenUsed="0"/>
-    <w:lsdException w:name="Medium List 1 Accent 1" w:semiHidden="0" w:uiPriority="65" w:unhideWhenUsed="0"/>
-    <w:lsdException w:name="Revision" w:unhideWhenUsed="0"/>
-    <w:lsdException w:name="List Paragraph" w:semiHidden="0" w:uiPriority="34" w:unhideWhenUsed="0" w:qFormat="1"/>
-    <w:lsdException w:name="Quote" w:semiHidden="0" w:uiPriority="29" w:unhideWhenUsed="0" w:qFormat="1"/>
-    <w:lsdException w:name="Intense Quote" w:semiHidden="0" w:uiPriority="30" w:unhideWhenUsed="0" w:qFormat="1"/>
-    <w:lsdException w:name="Medium List 2 Accent 1" w:semiHidden="0" w:uiPriority="66" w:unhideWhenUsed="0"/>
-    <w:lsdException w:name="Medium Grid 1 Accent 1" w:semiHidden="0" w:uiPriority="67" w:unhideWhenUsed="0"/>
-    <w:lsdException w:name="Medium Grid 2 Accent 1" w:semiHidden="0" w:uiPriority="68" w:unhideWhenUsed="0"/>
-    <w:lsdException w:name="Medium Grid 3 Accent 1" w:semiHidden="0" w:uiPriority="69" w:unhideWhenUsed="0"/>
-    <w:lsdException w:name="Dark List Accent 1" w:semiHidden="0" w:uiPriority="70" w:unhideWhenUsed="0"/>
-    <w:lsdException w:name="Colorful Shading Accent 1" w:semiHidden="0" w:uiPriority="71" w:unhideWhenUsed="0"/>
-    <w:lsdException w:name="Colorful List Accent 1" w:semiHidden="0" w:uiPriority="72" w:unhideWhenUsed="0"/>
-    <w:lsdException w:name="Colorful Grid Accent 1" w:semiHidden="0" w:uiPriority="73" w:unhideWhenUsed="0"/>
-    <w:lsdException w:name="Light Shading Accent 2" w:semiHidden="0" w:uiPriority="60" w:unhideWhenUsed="0"/>
-    <w:lsdException w:name="Light List Accent 2" w:semiHidden="0" w:uiPriority="61" w:unhideWhenUsed="0"/>
-    <w:lsdException w:name="Light Grid Accent 2" w:semiHidden="0" w:uiPriority="62" w:unhideWhenUsed="0"/>
-    <w:lsdException w:name="Medium Shading 1 Accent 2" w:semiHidden="0" w:uiPriority="63" w:unhideWhenUsed="0"/>
-    <w:lsdException w:name="Medium Shading 2 Accent 2" w:semiHidden="0" w:uiPriority="64" w:unhideWhenUsed="0"/>
-    <w:lsdException w:name="Medium List 1 Accent 2" w:semiHidden="0" w:uiPriority="65" w:unhideWhenUsed="0"/>
-    <w:lsdException w:name="Medium List 2 Accent 2" w:semiHidden="0" w:uiPriority="66" w:unhideWhenUsed="0"/>
-    <w:lsdException w:name="Medium Grid 1 Accent 2" w:semiHidden="0" w:uiPriority="67" w:unhideWhenUsed="0"/>
-    <w:lsdException w:name="Medium Grid 2 Accent 2" w:semiHidden="0" w:uiPriority="68" w:unhideWhenUsed="0"/>
-    <w:lsdException w:name="Medium Grid 3 Accent 2" w:semiHidden="0" w:uiPriority="69" w:unhideWhenUsed="0"/>
-    <w:lsdException w:name="Dark List Accent 2" w:semiHidden="0" w:uiPriority="70" w:unhideWhenUsed="0"/>
-    <w:lsdException w:name="Colorful Shading Accent 2" w:semiHidden="0" w:uiPriority="71" w:unhideWhenUsed="0"/>
-    <w:lsdException w:name="Colorful List Accent 2" w:semiHidden="0" w:uiPriority="72" w:unhideWhenUsed="0"/>
-    <w:lsdException w:name="Colorful Grid Accent 2" w:semiHidden="0" w:uiPriority="73" w:unhideWhenUsed="0"/>
-    <w:lsdException w:name="Light Shading Accent 3" w:semiHidden="0" w:uiPriority="60" w:unhideWhenUsed="0"/>
-    <w:lsdException w:name="Light List Accent 3" w:semiHidden="0" w:uiPriority="61" w:unhideWhenUsed="0"/>
-    <w:lsdException w:name="Light Grid Accent 3" w:semiHidden="0" w:uiPriority="62" w:unhideWhenUsed="0"/>
-    <w:lsdException w:name="Medium Shading 1 Accent 3" w:semiHidden="0" w:uiPriority="63" w:unhideWhenUsed="0"/>
-    <w:lsdException w:name="Medium Shading 2 Accent 3" w:semiHidden="0" w:uiPriority="64" w:unhideWhenUsed="0"/>
-    <w:lsdException w:name="Medium List 1 Accent 3" w:semiHidden="0" w:uiPriority="65" w:unhideWhenUsed="0"/>
-    <w:lsdException w:name="Medium List 2 Accent 3" w:semiHidden="0" w:uiPriority="66" w:unhideWhenUsed="0"/>
-    <w:lsdException w:name="Medium Grid 1 Accent 3" w:semiHidden="0" w:uiPriority="67" w:unhideWhenUsed="0"/>
-    <w:lsdException w:name="Medium Grid 2 Accent 3" w:semiHidden="0" w:uiPriority="68" w:unhideWhenUsed="0"/>
-    <w:lsdException w:name="Medium Grid 3 Accent 3" w:semiHidden="0" w:uiPriority="69" w:unhideWhenUsed="0"/>
-    <w:lsdException w:name="Dark List Accent 3" w:semiHidden="0" w:uiPriority="70" w:unhideWhenUsed="0"/>
-    <w:lsdException w:name="Colorful Shading Accent 3" w:semiHidden="0" w:uiPriority="71" w:unhideWhenUsed="0"/>
-    <w:lsdException w:name="Colorful List Accent 3" w:semiHidden="0" w:uiPriority="72" w:unhideWhenUsed="0"/>
-    <w:lsdException w:name="Colorful Grid Accent 3" w:semiHidden="0" w:uiPriority="73" w:unhideWhenUsed="0"/>
-    <w:lsdException w:name="Light Shading Accent 4" w:semiHidden="0" w:uiPriority="60" w:unhideWhenUsed="0"/>
-    <w:lsdException w:name="Light List Accent 4" w:semiHidden="0" w:uiPriority="61" w:unhideWhenUsed="0"/>
-    <w:lsdException w:name="Light Grid Accent 4" w:semiHidden="0" w:uiPriority="62" w:unhideWhenUsed="0"/>
-    <w:lsdException w:name="Medium Shading 1 Accent 4" w:semiHidden="0" w:uiPriority="63" w:unhideWhenUsed="0"/>
-    <w:lsdException w:name="Medium Shading 2 Accent 4" w:semiHidden="0" w:uiPriority="64" w:unhideWhenUsed="0"/>
-    <w:lsdException w:name="Medium List 1 Accent 4" w:semiHidden="0" w:uiPriority="65" w:unhideWhenUsed="0"/>
-    <w:lsdException w:name="Medium List 2 Accent 4" w:semiHidden="0" w:uiPriority="66" w:unhideWhenUsed="0"/>
-    <w:lsdException w:name="Medium Grid 1 Accent 4" w:semiHidden="0" w:uiPriority="67" w:unhideWhenUsed="0"/>
-    <w:lsdException w:name="Medium Grid 2 Accent 4" w:semiHidden="0" w:uiPriority="68" w:unhideWhenUsed="0"/>
-    <w:lsdException w:name="Medium Grid 3 Accent 4" w:semiHidden="0" w:uiPriority="69" w:unhideWhenUsed="0"/>
-    <w:lsdException w:name="Dark List Accent 4" w:semiHidden="0" w:uiPriority="70" w:unhideWhenUsed="0"/>
-    <w:lsdException w:name="Colorful Shading Accent 4" w:semiHidden="0" w:uiPriority="71" w:unhideWhenUsed="0"/>
-    <w:lsdException w:name="Colorful List Accent 4" w:semiHidden="0" w:uiPriority="72" w:unhideWhenUsed="0"/>
-    <w:lsdException w:name="Colorful Grid Accent 4" w:semiHidden="0" w:uiPriority="73" w:unhideWhenUsed="0"/>
-    <w:lsdException w:name="Light Shading Accent 5" w:semiHidden="0" w:uiPriority="60" w:unhideWhenUsed="0"/>
-    <w:lsdException w:name="Light List Accent 5" w:semiHidden="0" w:uiPriority="61" w:unhideWhenUsed="0"/>
-    <w:lsdException w:name="Light Grid Accent 5" w:semiHidden="0" w:uiPriority="62" w:unhideWhenUsed="0"/>
-    <w:lsdException w:name="Medium Shading 1 Accent 5" w:semiHidden="0" w:uiPriority="63" w:unhideWhenUsed="0"/>
-    <w:lsdException w:name="Medium Shading 2 Accent 5" w:semiHidden="0" w:uiPriority="64" w:unhideWhenUsed="0"/>
-    <w:lsdException w:name="Medium List 1 Accent 5" w:semiHidden="0" w:uiPriority="65" w:unhideWhenUsed="0"/>
-    <w:lsdException w:name="Medium List 2 Accent 5" w:semiHidden="0" w:uiPriority="66" w:unhideWhenUsed="0"/>
-    <w:lsdException w:name="Medium Grid 1 Accent 5" w:semiHidden="0" w:uiPriority="67" w:unhideWhenUsed="0"/>
-    <w:lsdException w:name="Medium Grid 2 Accent 5" w:semiHidden="0" w:uiPriority="68" w:unhideWhenUsed="0"/>
-    <w:lsdException w:name="Medium Grid 3 Accent 5" w:semiHidden="0" w:uiPriority="69" w:unhideWhenUsed="0"/>
-    <w:lsdException w:name="Dark List Accent 5" w:semiHidden="0" w:uiPriority="70" w:unhideWhenUsed="0"/>
-    <w:lsdException w:name="Colorful Shading Accent 5" w:semiHidden="0" w:uiPriority="71" w:unhideWhenUsed="0"/>
-    <w:lsdException w:name="Colorful List Accent 5" w:semiHidden="0" w:uiPriority="72" w:unhideWhenUsed="0"/>
-    <w:lsdException w:name="Colorful Grid Accent 5" w:semiHidden="0" w:uiPriority="73" w:unhideWhenUsed="0"/>
-    <w:lsdException w:name="Light Shading Accent 6" w:semiHidden="0" w:uiPriority="60" w:unhideWhenUsed="0"/>
-    <w:lsdException w:name="Light List Accent 6" w:semiHidden="0" w:uiPriority="61" w:unhideWhenUsed="0"/>
-    <w:lsdException w:name="Light Grid Accent 6" w:semiHidden="0" w:uiPriority="62" w:unhideWhenUsed="0"/>
-    <w:lsdException w:name="Medium Shading 1 Accent 6" w:semiHidden="0" w:uiPriority="63" w:unhideWhenUsed="0"/>
-    <w:lsdException w:name="Medium Shading 2 Accent 6" w:semiHidden="0" w:uiPriority="64" w:unhideWhenUsed="0"/>
-    <w:lsdException w:name="Medium List 1 Accent 6" w:semiHidden="0" w:uiPriority="65" w:unhideWhenUsed="0"/>
-    <w:lsdException w:name="Medium List 2 Accent 6" w:semiHidden="0" w:uiPriority="66" w:unhideWhenUsed="0"/>
-    <w:lsdException w:name="Medium Grid 1 Accent 6" w:semiHidden="0" w:uiPriority="67" w:unhideWhenUsed="0"/>
-    <w:lsdException w:name="Medium Grid 2 Accent 6" w:semiHidden="0" w:uiPriority="68" w:unhideWhenUsed="0"/>
-    <w:lsdException w:name="Medium Grid 3 Accent 6" w:semiHidden="0" w:uiPriority="69" w:unhideWhenUsed="0"/>
-    <w:lsdException w:name="Dark List Accent 6" w:semiHidden="0" w:uiPriority="70" w:unhideWhenUsed="0"/>
-    <w:lsdException w:name="Colorful Shading Accent 6" w:semiHidden="0" w:uiPriority="71" w:unhideWhenUsed="0"/>
-    <w:lsdException w:name="Colorful List Accent 6" w:semiHidden="0" w:uiPriority="72" w:unhideWhenUsed="0"/>
-    <w:lsdException w:name="Colorful Grid Accent 6" w:semiHidden="0" w:uiPriority="73" w:unhideWhenUsed="0"/>
-    <w:lsdException w:name="Subtle Emphasis" w:semiHidden="0" w:uiPriority="19" w:unhideWhenUsed="0" w:qFormat="1"/>
-    <w:lsdException w:name="Intense Emphasis" w:semiHidden="0" w:uiPriority="21" w:unhideWhenUsed="0" w:qFormat="1"/>
-    <w:lsdException w:name="Subtle Reference" w:semiHidden="0" w:uiPriority="31" w:unhideWhenUsed="0" w:qFormat="1"/>
-    <w:lsdException w:name="Intense Reference" w:semiHidden="0" w:uiPriority="32" w:unhideWhenUsed="0" w:qFormat="1"/>
-    <w:lsdException w:name="Book Title" w:semiHidden="0" w:uiPriority="33" w:unhideWhenUsed="0" w:qFormat="1"/>
-    <w:lsdException w:name="Bibliography" w:uiPriority="37"/>
-    <w:lsdException w:name="TOC Heading" w:uiPriority="39" w:qFormat="1"/>
-  </w:latentStyles>
-  <w:style w:type="paragraph" w:default="1" w:styleId="a">
-    <w:name w:val="Normal"/>
-    <w:qFormat/>
-    <w:pPr>
-      <w:widowControl w:val="0"/>
-      <w:jc w:val="both"/>
-    </w:pPr>
-  </w:style>
-  <w:style w:type="character" w:default="1" w:styleId="a0">
-    <w:name w:val="Default Paragraph Font"/>
-    <w:uiPriority w:val="1"/>
-    <w:semiHidden/>
-    <w:unhideWhenUsed/>
-  </w:style>
-  <w:style w:type="table" w:default="1" w:styleId="a1">
-    <w:name w:val="Normal Table"/>
-    <w:uiPriority w:val="99"/>
-    <w:semiHidden/>
-    <w:unhideWhenUsed/>
-    <w:tblPr>
-      <w:tblInd w:w="0" w:type="dxa"/>
-      <w:tblCellMar>
-        <w:top w:w="0" w:type="dxa"/>
-        <w:left w:w="108" w:type="dxa"/>
-        <w:bottom w:w="0" w:type="dxa"/>
-        <w:right w:w="108" w:type="dxa"/>
-      </w:tblCellMar>
-    </w:tblPr>
-  </w:style>
-  <w:style w:type="numbering" w:default="1" w:styleId="a2">
-    <w:name w:val="No List"/>
-    <w:uiPriority w:val="99"/>
-    <w:semiHidden/>
-    <w:unhideWhenUsed/>
-  </w:style>
-  <w:style w:type="paragraph" w:customStyle="1" w:styleId="37064922AB634D6E89043E801474427B">
-    <w:name w:val="37064922AB634D6E89043E801474427B"/>
-    <w:rsid w:val="00086968"/>
-    <w:pPr>
-      <w:widowControl w:val="0"/>
-      <w:jc w:val="both"/>
-    </w:pPr>
-  </w:style>
-  <w:style w:type="paragraph" w:customStyle="1" w:styleId="2FA6A7E4F52C4CB597E60BD6234DBF7B">
-    <w:name w:val="2FA6A7E4F52C4CB597E60BD6234DBF7B"/>
-    <w:rsid w:val="00086968"/>
-    <w:pPr>
-      <w:widowControl w:val="0"/>
-      <w:jc w:val="both"/>
-    </w:pPr>
-  </w:style>
-  <w:style w:type="paragraph" w:customStyle="1" w:styleId="23A0C6900F4D4EC9BE7218A675B861D3">
-    <w:name w:val="23A0C6900F4D4EC9BE7218A675B861D3"/>
-    <w:rsid w:val="00086968"/>
-    <w:pPr>
-      <w:widowControl w:val="0"/>
-      <w:jc w:val="both"/>
-    </w:pPr>
-  </w:style>
-  <w:style w:type="paragraph" w:customStyle="1" w:styleId="66E489A9655A48FEA011CA38F1C591E6">
-    <w:name w:val="66E489A9655A48FEA011CA38F1C591E6"/>
-    <w:rsid w:val="00086968"/>
-    <w:pPr>
-      <w:widowControl w:val="0"/>
-      <w:jc w:val="both"/>
-    </w:pPr>
-  </w:style>
-  <w:style w:type="paragraph" w:customStyle="1" w:styleId="2A840FB51B0247C99CD86E82EC7464DA">
-    <w:name w:val="2A840FB51B0247C99CD86E82EC7464DA"/>
-    <w:rsid w:val="00086968"/>
-    <w:pPr>
-      <w:widowControl w:val="0"/>
-      <w:jc w:val="both"/>
-    </w:pPr>
-  </w:style>
-</w:styles>
-</file>
-
-<file path=word/glossary/webSettings.xml><?xml version="1.0" encoding="utf-8"?>
-<w:webSettings xmlns:mc="http://schemas.openxmlformats.org/markup-compatibility/2006" xmlns:r="http://schemas.openxmlformats.org/officeDocument/2006/relationships" xmlns:w="http://schemas.openxmlformats.org/wordprocessingml/2006/main" xmlns:w14="http://schemas.microsoft.com/office/word/2010/wordml" mc:Ignorable="w14">
-  <w:optimizeForBrowser/>
-  <w:allowPNG/>
-</w:webSettings>
 </file>
 
 <file path=word/theme/theme1.xml><?xml version="1.0" encoding="utf-8"?>
@@ -4271,7 +3623,7 @@
 </file>
 
 <file path=customXml/itemProps2.xml><?xml version="1.0" encoding="utf-8"?>
-<ds:datastoreItem xmlns:ds="http://schemas.openxmlformats.org/officeDocument/2006/customXml" ds:itemID="{45AFC2F8-12AB-4739-B59E-23E427E5E44F}">
+<ds:datastoreItem xmlns:ds="http://schemas.openxmlformats.org/officeDocument/2006/customXml" ds:itemID="{8C0C18DB-64B4-4345-A2BC-923A77D37757}">
   <ds:schemaRefs>
     <ds:schemaRef ds:uri="http://schemas.openxmlformats.org/officeDocument/2006/bibliography"/>
   </ds:schemaRefs>

</xml_diff>